<commit_message>
Tach rieng login va logout, sua lai SRS
</commit_message>
<xml_diff>
--- a/MinhChung/Son/2.3.docx
+++ b/MinhChung/Son/2.3.docx
@@ -11,7 +11,26 @@
         </w:numPr>
       </w:pPr>
       <w:r>
-        <w:t>Use case : Đăng nhập – Đăng xuất</w:t>
+        <w:t xml:space="preserve">Use case : </w:t>
+      </w:r>
+      <w:proofErr w:type="spellStart"/>
+      <w:r>
+        <w:t>Đăng</w:t>
+      </w:r>
+      <w:proofErr w:type="spellEnd"/>
+      <w:r>
+        <w:t xml:space="preserve"> </w:t>
+      </w:r>
+      <w:proofErr w:type="spellStart"/>
+      <w:r>
+        <w:t>nhậ</w:t>
+      </w:r>
+      <w:r>
+        <w:t>p</w:t>
+      </w:r>
+      <w:proofErr w:type="spellEnd"/>
+      <w:r>
+        <w:t xml:space="preserve"> </w:t>
       </w:r>
     </w:p>
     <w:p>
@@ -24,9 +43,9 @@
         </w:rPr>
         <w:drawing>
           <wp:inline distT="0" distB="0" distL="0" distR="0">
-            <wp:extent cx="5943600" cy="3378200"/>
+            <wp:extent cx="5943600" cy="3168650"/>
             <wp:effectExtent l="0" t="0" r="0" b="0"/>
-            <wp:docPr id="7" name="Picture 7"/>
+            <wp:docPr id="1" name="Picture 1"/>
             <wp:cNvGraphicFramePr>
               <a:graphicFrameLocks xmlns:a="http://schemas.openxmlformats.org/drawingml/2006/main" noChangeAspect="1"/>
             </wp:cNvGraphicFramePr>
@@ -34,7 +53,7 @@
               <a:graphicData uri="http://schemas.openxmlformats.org/drawingml/2006/picture">
                 <pic:pic xmlns:pic="http://schemas.openxmlformats.org/drawingml/2006/picture">
                   <pic:nvPicPr>
-                    <pic:cNvPr id="0" name="Login-Logout.PNG"/>
+                    <pic:cNvPr id="0" name="Login.PNG"/>
                     <pic:cNvPicPr/>
                   </pic:nvPicPr>
                   <pic:blipFill>
@@ -52,7 +71,7 @@
                   <pic:spPr>
                     <a:xfrm>
                       <a:off x="0" y="0"/>
-                      <a:ext cx="5943600" cy="3378200"/>
+                      <a:ext cx="5943600" cy="3168650"/>
                     </a:xfrm>
                     <a:prstGeom prst="rect">
                       <a:avLst/>
@@ -68,7 +87,238 @@
     <w:p>
       <w:pPr>
         <w:pStyle w:val="ListParagraph"/>
-      </w:pPr>
+        <w:numPr>
+          <w:ilvl w:val="0"/>
+          <w:numId w:val="2"/>
+        </w:numPr>
+      </w:pPr>
+      <w:proofErr w:type="spellStart"/>
+      <w:r>
+        <w:t>Mô</w:t>
+      </w:r>
+      <w:proofErr w:type="spellEnd"/>
+      <w:r>
+        <w:t xml:space="preserve"> </w:t>
+      </w:r>
+      <w:proofErr w:type="spellStart"/>
+      <w:r>
+        <w:t>tả</w:t>
+      </w:r>
+      <w:proofErr w:type="spellEnd"/>
+      <w:r>
+        <w:t xml:space="preserve"> </w:t>
+      </w:r>
+      <w:proofErr w:type="spellStart"/>
+      <w:r>
+        <w:t>tóm</w:t>
+      </w:r>
+      <w:proofErr w:type="spellEnd"/>
+      <w:r>
+        <w:t xml:space="preserve"> </w:t>
+      </w:r>
+      <w:proofErr w:type="spellStart"/>
+      <w:r>
+        <w:t>tắt</w:t>
+      </w:r>
+      <w:proofErr w:type="spellEnd"/>
+    </w:p>
+    <w:p>
+      <w:pPr>
+        <w:pStyle w:val="ListParagraph"/>
+        <w:numPr>
+          <w:ilvl w:val="1"/>
+          <w:numId w:val="2"/>
+        </w:numPr>
+      </w:pPr>
+      <w:proofErr w:type="spellStart"/>
+      <w:r>
+        <w:t>Quản</w:t>
+      </w:r>
+      <w:proofErr w:type="spellEnd"/>
+      <w:r>
+        <w:t xml:space="preserve"> </w:t>
+      </w:r>
+      <w:proofErr w:type="spellStart"/>
+      <w:r>
+        <w:t>trị</w:t>
+      </w:r>
+      <w:proofErr w:type="spellEnd"/>
+      <w:r>
+        <w:t xml:space="preserve"> </w:t>
+      </w:r>
+      <w:proofErr w:type="spellStart"/>
+      <w:r>
+        <w:t>viên</w:t>
+      </w:r>
+      <w:proofErr w:type="spellEnd"/>
+      <w:r>
+        <w:t xml:space="preserve"> </w:t>
+      </w:r>
+      <w:proofErr w:type="spellStart"/>
+      <w:r>
+        <w:t>và</w:t>
+      </w:r>
+      <w:proofErr w:type="spellEnd"/>
+      <w:r>
+        <w:t xml:space="preserve"> </w:t>
+      </w:r>
+      <w:proofErr w:type="spellStart"/>
+      <w:r>
+        <w:t>thủ</w:t>
+      </w:r>
+      <w:proofErr w:type="spellEnd"/>
+      <w:r>
+        <w:t xml:space="preserve"> </w:t>
+      </w:r>
+      <w:proofErr w:type="spellStart"/>
+      <w:proofErr w:type="gramStart"/>
+      <w:r>
+        <w:t>thư</w:t>
+      </w:r>
+      <w:proofErr w:type="spellEnd"/>
+      <w:proofErr w:type="gramEnd"/>
+      <w:r>
+        <w:t xml:space="preserve"> </w:t>
+      </w:r>
+      <w:proofErr w:type="spellStart"/>
+      <w:r>
+        <w:t>đều</w:t>
+      </w:r>
+      <w:proofErr w:type="spellEnd"/>
+      <w:r>
+        <w:t xml:space="preserve"> </w:t>
+      </w:r>
+      <w:proofErr w:type="spellStart"/>
+      <w:r>
+        <w:t>có</w:t>
+      </w:r>
+      <w:proofErr w:type="spellEnd"/>
+      <w:r>
+        <w:t xml:space="preserve"> </w:t>
+      </w:r>
+      <w:proofErr w:type="spellStart"/>
+      <w:r>
+        <w:t>chức</w:t>
+      </w:r>
+      <w:proofErr w:type="spellEnd"/>
+      <w:r>
+        <w:t xml:space="preserve"> </w:t>
+      </w:r>
+      <w:proofErr w:type="spellStart"/>
+      <w:r>
+        <w:t>năng</w:t>
+      </w:r>
+      <w:proofErr w:type="spellEnd"/>
+      <w:r>
+        <w:t xml:space="preserve"> </w:t>
+      </w:r>
+      <w:proofErr w:type="spellStart"/>
+      <w:r>
+        <w:t>đăng</w:t>
+      </w:r>
+      <w:proofErr w:type="spellEnd"/>
+      <w:r>
+        <w:t xml:space="preserve"> </w:t>
+      </w:r>
+      <w:proofErr w:type="spellStart"/>
+      <w:r>
+        <w:t>nhậ</w:t>
+      </w:r>
+      <w:r>
+        <w:t>p</w:t>
+      </w:r>
+      <w:proofErr w:type="spellEnd"/>
+      <w:r>
+        <w:t xml:space="preserve"> </w:t>
+      </w:r>
+      <w:proofErr w:type="spellStart"/>
+      <w:r>
+        <w:t>tương</w:t>
+      </w:r>
+      <w:proofErr w:type="spellEnd"/>
+      <w:r>
+        <w:t xml:space="preserve"> </w:t>
+      </w:r>
+      <w:proofErr w:type="spellStart"/>
+      <w:r>
+        <w:t>tự</w:t>
+      </w:r>
+      <w:proofErr w:type="spellEnd"/>
+      <w:r>
+        <w:t xml:space="preserve"> </w:t>
+      </w:r>
+      <w:proofErr w:type="spellStart"/>
+      <w:r>
+        <w:t>như</w:t>
+      </w:r>
+      <w:proofErr w:type="spellEnd"/>
+      <w:r>
+        <w:t xml:space="preserve"> </w:t>
+      </w:r>
+      <w:proofErr w:type="spellStart"/>
+      <w:r>
+        <w:t>người</w:t>
+      </w:r>
+      <w:proofErr w:type="spellEnd"/>
+      <w:r>
+        <w:t xml:space="preserve"> </w:t>
+      </w:r>
+      <w:proofErr w:type="spellStart"/>
+      <w:r>
+        <w:t>dùng</w:t>
+      </w:r>
+      <w:proofErr w:type="spellEnd"/>
+      <w:r>
+        <w:t xml:space="preserve"> </w:t>
+      </w:r>
+      <w:proofErr w:type="spellStart"/>
+      <w:r>
+        <w:t>thông</w:t>
+      </w:r>
+      <w:proofErr w:type="spellEnd"/>
+      <w:r>
+        <w:t xml:space="preserve"> </w:t>
+      </w:r>
+      <w:proofErr w:type="spellStart"/>
+      <w:r>
+        <w:t>thường</w:t>
+      </w:r>
+      <w:proofErr w:type="spellEnd"/>
+      <w:r>
+        <w:t xml:space="preserve"> </w:t>
+      </w:r>
+      <w:proofErr w:type="spellStart"/>
+      <w:r>
+        <w:t>lúc</w:t>
+      </w:r>
+      <w:proofErr w:type="spellEnd"/>
+      <w:r>
+        <w:t xml:space="preserve"> </w:t>
+      </w:r>
+      <w:proofErr w:type="spellStart"/>
+      <w:r>
+        <w:t>chưa</w:t>
+      </w:r>
+      <w:proofErr w:type="spellEnd"/>
+      <w:r>
+        <w:t xml:space="preserve"> </w:t>
+      </w:r>
+      <w:proofErr w:type="spellStart"/>
+      <w:r>
+        <w:t>đăng</w:t>
+      </w:r>
+      <w:proofErr w:type="spellEnd"/>
+      <w:r>
+        <w:t xml:space="preserve"> </w:t>
+      </w:r>
+      <w:proofErr w:type="spellStart"/>
+      <w:r>
+        <w:t>nhập</w:t>
+      </w:r>
+      <w:proofErr w:type="spellEnd"/>
+      <w:r>
+        <w:t>.</w:t>
+      </w:r>
     </w:p>
     <w:p>
       <w:pPr>
@@ -78,9 +328,43 @@
           <w:numId w:val="2"/>
         </w:numPr>
       </w:pPr>
-      <w:r>
-        <w:t>Mô tả tóm tắt</w:t>
-      </w:r>
+      <w:proofErr w:type="spellStart"/>
+      <w:r>
+        <w:t>Mô</w:t>
+      </w:r>
+      <w:proofErr w:type="spellEnd"/>
+      <w:r>
+        <w:t xml:space="preserve"> </w:t>
+      </w:r>
+      <w:proofErr w:type="spellStart"/>
+      <w:r>
+        <w:t>tả</w:t>
+      </w:r>
+      <w:proofErr w:type="spellEnd"/>
+      <w:r>
+        <w:t xml:space="preserve"> </w:t>
+      </w:r>
+      <w:proofErr w:type="spellStart"/>
+      <w:r>
+        <w:t>các</w:t>
+      </w:r>
+      <w:proofErr w:type="spellEnd"/>
+      <w:r>
+        <w:t xml:space="preserve"> </w:t>
+      </w:r>
+      <w:proofErr w:type="spellStart"/>
+      <w:r>
+        <w:t>quá</w:t>
+      </w:r>
+      <w:proofErr w:type="spellEnd"/>
+      <w:r>
+        <w:t xml:space="preserve"> </w:t>
+      </w:r>
+      <w:proofErr w:type="spellStart"/>
+      <w:r>
+        <w:t>trình</w:t>
+      </w:r>
+      <w:proofErr w:type="spellEnd"/>
     </w:p>
     <w:p>
       <w:pPr>
@@ -90,53 +374,255 @@
           <w:numId w:val="2"/>
         </w:numPr>
       </w:pPr>
-      <w:r>
-        <w:t xml:space="preserve">Quản trị viên và thủ thư đều có chức năng đăng nhập/đăng xuất tương tự như người </w:t>
-      </w:r>
+      <w:proofErr w:type="spellStart"/>
+      <w:r>
+        <w:t>Người</w:t>
+      </w:r>
+      <w:proofErr w:type="spellEnd"/>
+      <w:r>
+        <w:t xml:space="preserve"> </w:t>
+      </w:r>
+      <w:proofErr w:type="spellStart"/>
       <w:r>
         <w:t>dùng</w:t>
       </w:r>
-      <w:r>
-        <w:t xml:space="preserve"> thông </w:t>
-      </w:r>
-      <w:r>
-        <w:t>thường.</w:t>
-      </w:r>
-    </w:p>
-    <w:p>
-      <w:pPr>
-        <w:pStyle w:val="ListParagraph"/>
-        <w:numPr>
-          <w:ilvl w:val="0"/>
-          <w:numId w:val="2"/>
-        </w:numPr>
-      </w:pPr>
-      <w:r>
-        <w:t>Mô tả các quá trình</w:t>
-      </w:r>
-    </w:p>
-    <w:p>
-      <w:pPr>
-        <w:pStyle w:val="ListParagraph"/>
-        <w:numPr>
-          <w:ilvl w:val="1"/>
-          <w:numId w:val="2"/>
-        </w:numPr>
-      </w:pPr>
-      <w:r>
-        <w:t>Người dùng đăng nhập vào hệ thống, server sẽ query thông tin người dùng trong cơ sở dữ liệu, nếu có thì đăng nhập thành công, ngược lại  thì báo lỗi.</w:t>
-      </w:r>
-    </w:p>
-    <w:p>
-      <w:pPr>
-        <w:pStyle w:val="ListParagraph"/>
-        <w:numPr>
-          <w:ilvl w:val="1"/>
-          <w:numId w:val="2"/>
-        </w:numPr>
-      </w:pPr>
-      <w:r>
-        <w:t>Người dùng đăng xuất khỏi hệ thống, server sẽ xóa session của người dùng đó.</w:t>
+      <w:proofErr w:type="spellEnd"/>
+      <w:r>
+        <w:t xml:space="preserve"> </w:t>
+      </w:r>
+      <w:proofErr w:type="spellStart"/>
+      <w:r>
+        <w:t>chưa</w:t>
+      </w:r>
+      <w:proofErr w:type="spellEnd"/>
+      <w:r>
+        <w:t xml:space="preserve"> </w:t>
+      </w:r>
+      <w:proofErr w:type="spellStart"/>
+      <w:r>
+        <w:t>đăng</w:t>
+      </w:r>
+      <w:proofErr w:type="spellEnd"/>
+      <w:r>
+        <w:t xml:space="preserve"> </w:t>
+      </w:r>
+      <w:proofErr w:type="spellStart"/>
+      <w:r>
+        <w:t>nhập</w:t>
+      </w:r>
+      <w:proofErr w:type="spellEnd"/>
+      <w:r>
+        <w:t xml:space="preserve"> </w:t>
+      </w:r>
+      <w:proofErr w:type="spellStart"/>
+      <w:r>
+        <w:t>đăng</w:t>
+      </w:r>
+      <w:proofErr w:type="spellEnd"/>
+      <w:r>
+        <w:t xml:space="preserve"> </w:t>
+      </w:r>
+      <w:proofErr w:type="spellStart"/>
+      <w:r>
+        <w:t>nhập</w:t>
+      </w:r>
+      <w:proofErr w:type="spellEnd"/>
+      <w:r>
+        <w:t xml:space="preserve"> </w:t>
+      </w:r>
+      <w:proofErr w:type="spellStart"/>
+      <w:r>
+        <w:t>vào</w:t>
+      </w:r>
+      <w:proofErr w:type="spellEnd"/>
+      <w:r>
+        <w:t xml:space="preserve"> </w:t>
+      </w:r>
+      <w:proofErr w:type="spellStart"/>
+      <w:r>
+        <w:t>hệ</w:t>
+      </w:r>
+      <w:proofErr w:type="spellEnd"/>
+      <w:r>
+        <w:t xml:space="preserve"> </w:t>
+      </w:r>
+      <w:proofErr w:type="spellStart"/>
+      <w:r>
+        <w:t>thống</w:t>
+      </w:r>
+      <w:proofErr w:type="spellEnd"/>
+      <w:r>
+        <w:t xml:space="preserve">, server </w:t>
+      </w:r>
+      <w:proofErr w:type="spellStart"/>
+      <w:r>
+        <w:t>sẽ</w:t>
+      </w:r>
+      <w:proofErr w:type="spellEnd"/>
+      <w:r>
+        <w:t xml:space="preserve"> query </w:t>
+      </w:r>
+      <w:proofErr w:type="spellStart"/>
+      <w:r>
+        <w:t>thông</w:t>
+      </w:r>
+      <w:proofErr w:type="spellEnd"/>
+      <w:r>
+        <w:t xml:space="preserve"> tin </w:t>
+      </w:r>
+      <w:proofErr w:type="spellStart"/>
+      <w:r>
+        <w:t>người</w:t>
+      </w:r>
+      <w:proofErr w:type="spellEnd"/>
+      <w:r>
+        <w:t xml:space="preserve"> </w:t>
+      </w:r>
+      <w:proofErr w:type="spellStart"/>
+      <w:r>
+        <w:t>dùng</w:t>
+      </w:r>
+      <w:proofErr w:type="spellEnd"/>
+      <w:r>
+        <w:t xml:space="preserve"> </w:t>
+      </w:r>
+      <w:proofErr w:type="spellStart"/>
+      <w:r>
+        <w:t>trong</w:t>
+      </w:r>
+      <w:proofErr w:type="spellEnd"/>
+      <w:r>
+        <w:t xml:space="preserve"> </w:t>
+      </w:r>
+      <w:proofErr w:type="spellStart"/>
+      <w:r>
+        <w:t>cơ</w:t>
+      </w:r>
+      <w:proofErr w:type="spellEnd"/>
+      <w:r>
+        <w:t xml:space="preserve"> </w:t>
+      </w:r>
+      <w:proofErr w:type="spellStart"/>
+      <w:r>
+        <w:t>sở</w:t>
+      </w:r>
+      <w:proofErr w:type="spellEnd"/>
+      <w:r>
+        <w:t xml:space="preserve"> </w:t>
+      </w:r>
+      <w:proofErr w:type="spellStart"/>
+      <w:r>
+        <w:t>dữ</w:t>
+      </w:r>
+      <w:proofErr w:type="spellEnd"/>
+      <w:r>
+        <w:t xml:space="preserve"> </w:t>
+      </w:r>
+      <w:proofErr w:type="spellStart"/>
+      <w:r>
+        <w:t>liệu</w:t>
+      </w:r>
+      <w:proofErr w:type="spellEnd"/>
+      <w:r>
+        <w:t xml:space="preserve">, </w:t>
+      </w:r>
+      <w:proofErr w:type="spellStart"/>
+      <w:r>
+        <w:t>nếu</w:t>
+      </w:r>
+      <w:proofErr w:type="spellEnd"/>
+      <w:r>
+        <w:t xml:space="preserve"> </w:t>
+      </w:r>
+      <w:proofErr w:type="spellStart"/>
+      <w:r>
+        <w:t>có</w:t>
+      </w:r>
+      <w:proofErr w:type="spellEnd"/>
+      <w:r>
+        <w:t xml:space="preserve"> </w:t>
+      </w:r>
+      <w:proofErr w:type="spellStart"/>
+      <w:r>
+        <w:t>thì</w:t>
+      </w:r>
+      <w:proofErr w:type="spellEnd"/>
+      <w:r>
+        <w:t xml:space="preserve"> </w:t>
+      </w:r>
+      <w:proofErr w:type="spellStart"/>
+      <w:r>
+        <w:t>đăng</w:t>
+      </w:r>
+      <w:proofErr w:type="spellEnd"/>
+      <w:r>
+        <w:t xml:space="preserve"> </w:t>
+      </w:r>
+      <w:proofErr w:type="spellStart"/>
+      <w:r>
+        <w:t>nhập</w:t>
+      </w:r>
+      <w:proofErr w:type="spellEnd"/>
+      <w:r>
+        <w:t xml:space="preserve"> </w:t>
+      </w:r>
+      <w:proofErr w:type="spellStart"/>
+      <w:r>
+        <w:t>thành</w:t>
+      </w:r>
+      <w:proofErr w:type="spellEnd"/>
+      <w:r>
+        <w:t xml:space="preserve"> </w:t>
+      </w:r>
+      <w:proofErr w:type="spellStart"/>
+      <w:r>
+        <w:t>công</w:t>
+      </w:r>
+      <w:proofErr w:type="spellEnd"/>
+      <w:r>
+        <w:t xml:space="preserve">, </w:t>
+      </w:r>
+      <w:proofErr w:type="spellStart"/>
+      <w:r>
+        <w:t>ngược</w:t>
+      </w:r>
+      <w:proofErr w:type="spellEnd"/>
+      <w:r>
+        <w:t xml:space="preserve"> </w:t>
+      </w:r>
+      <w:proofErr w:type="spellStart"/>
+      <w:proofErr w:type="gramStart"/>
+      <w:r>
+        <w:t>lại</w:t>
+      </w:r>
+      <w:proofErr w:type="spellEnd"/>
+      <w:r>
+        <w:t xml:space="preserve">  </w:t>
+      </w:r>
+      <w:proofErr w:type="spellStart"/>
+      <w:r>
+        <w:t>thì</w:t>
+      </w:r>
+      <w:proofErr w:type="spellEnd"/>
+      <w:proofErr w:type="gramEnd"/>
+      <w:r>
+        <w:t xml:space="preserve"> </w:t>
+      </w:r>
+      <w:proofErr w:type="spellStart"/>
+      <w:r>
+        <w:t>báo</w:t>
+      </w:r>
+      <w:proofErr w:type="spellEnd"/>
+      <w:r>
+        <w:t xml:space="preserve"> </w:t>
+      </w:r>
+      <w:proofErr w:type="spellStart"/>
+      <w:r>
+        <w:t>lỗi</w:t>
+      </w:r>
+      <w:proofErr w:type="spellEnd"/>
+      <w:r>
+        <w:t>.</w:t>
       </w:r>
     </w:p>
     <w:p>
@@ -147,9 +633,19 @@
           <w:numId w:val="1"/>
         </w:numPr>
       </w:pPr>
-      <w:r>
-        <w:t>Đăng ký</w:t>
-      </w:r>
+      <w:proofErr w:type="spellStart"/>
+      <w:r>
+        <w:t>Đăng</w:t>
+      </w:r>
+      <w:proofErr w:type="spellEnd"/>
+      <w:r>
+        <w:t xml:space="preserve"> </w:t>
+      </w:r>
+      <w:proofErr w:type="spellStart"/>
+      <w:r>
+        <w:t>xuất</w:t>
+      </w:r>
+      <w:proofErr w:type="spellEnd"/>
     </w:p>
     <w:p>
       <w:pPr>
@@ -162,9 +658,9 @@
         <w:lastRenderedPageBreak/>
         <w:drawing>
           <wp:inline distT="0" distB="0" distL="0" distR="0">
-            <wp:extent cx="5772956" cy="3848637"/>
-            <wp:effectExtent l="0" t="0" r="0" b="0"/>
-            <wp:docPr id="6" name="Picture 6"/>
+            <wp:extent cx="5658640" cy="3591426"/>
+            <wp:effectExtent l="0" t="0" r="0" b="9525"/>
+            <wp:docPr id="2" name="Picture 2"/>
             <wp:cNvGraphicFramePr>
               <a:graphicFrameLocks xmlns:a="http://schemas.openxmlformats.org/drawingml/2006/main" noChangeAspect="1"/>
             </wp:cNvGraphicFramePr>
@@ -172,7 +668,7 @@
               <a:graphicData uri="http://schemas.openxmlformats.org/drawingml/2006/picture">
                 <pic:pic xmlns:pic="http://schemas.openxmlformats.org/drawingml/2006/picture">
                   <pic:nvPicPr>
-                    <pic:cNvPr id="0" name="Register.PNG"/>
+                    <pic:cNvPr id="0" name="Logout.PNG"/>
                     <pic:cNvPicPr/>
                   </pic:nvPicPr>
                   <pic:blipFill>
@@ -190,7 +686,7 @@
                   <pic:spPr>
                     <a:xfrm>
                       <a:off x="0" y="0"/>
-                      <a:ext cx="5772956" cy="3848637"/>
+                      <a:ext cx="5658640" cy="3591426"/>
                     </a:xfrm>
                     <a:prstGeom prst="rect">
                       <a:avLst/>
@@ -207,63 +703,398 @@
       <w:pPr>
         <w:pStyle w:val="ListParagraph"/>
         <w:numPr>
-          <w:ilvl w:val="0"/>
-          <w:numId w:val="4"/>
+          <w:ilvl w:val="1"/>
+          <w:numId w:val="1"/>
         </w:numPr>
       </w:pPr>
-      <w:r>
-        <w:t>Mô tả tóm tắt</w:t>
-      </w:r>
+      <w:proofErr w:type="spellStart"/>
+      <w:r>
+        <w:t>Mô</w:t>
+      </w:r>
+      <w:proofErr w:type="spellEnd"/>
+      <w:r>
+        <w:t xml:space="preserve"> </w:t>
+      </w:r>
+      <w:proofErr w:type="spellStart"/>
+      <w:r>
+        <w:t>tả</w:t>
+      </w:r>
+      <w:proofErr w:type="spellEnd"/>
+      <w:r>
+        <w:t xml:space="preserve"> </w:t>
+      </w:r>
+      <w:proofErr w:type="spellStart"/>
+      <w:r>
+        <w:t>tóm</w:t>
+      </w:r>
+      <w:proofErr w:type="spellEnd"/>
+      <w:r>
+        <w:t xml:space="preserve"> </w:t>
+      </w:r>
+      <w:proofErr w:type="spellStart"/>
+      <w:r>
+        <w:t>tắt</w:t>
+      </w:r>
+      <w:proofErr w:type="spellEnd"/>
     </w:p>
     <w:p>
       <w:pPr>
         <w:pStyle w:val="ListParagraph"/>
         <w:numPr>
-          <w:ilvl w:val="0"/>
-          <w:numId w:val="7"/>
+          <w:ilvl w:val="2"/>
+          <w:numId w:val="10"/>
         </w:numPr>
       </w:pPr>
-      <w:r>
-        <w:t>Khách (chưa có tài khoả</w:t>
-      </w:r>
-      <w:r>
-        <w:t>n)</w:t>
-      </w:r>
-      <w:r>
-        <w:t xml:space="preserve"> mới có chức năng đăng ký tài khoản.</w:t>
+      <w:proofErr w:type="spellStart"/>
+      <w:r>
+        <w:t>Quản</w:t>
+      </w:r>
+      <w:proofErr w:type="spellEnd"/>
+      <w:r>
+        <w:t xml:space="preserve"> </w:t>
+      </w:r>
+      <w:proofErr w:type="spellStart"/>
+      <w:r>
+        <w:t>trị</w:t>
+      </w:r>
+      <w:proofErr w:type="spellEnd"/>
+      <w:r>
+        <w:t xml:space="preserve"> </w:t>
+      </w:r>
+      <w:proofErr w:type="spellStart"/>
+      <w:r>
+        <w:t>viên</w:t>
+      </w:r>
+      <w:proofErr w:type="spellEnd"/>
+      <w:r>
+        <w:t xml:space="preserve"> </w:t>
+      </w:r>
+      <w:proofErr w:type="spellStart"/>
+      <w:r>
+        <w:t>và</w:t>
+      </w:r>
+      <w:proofErr w:type="spellEnd"/>
+      <w:r>
+        <w:t xml:space="preserve"> </w:t>
+      </w:r>
+      <w:proofErr w:type="spellStart"/>
+      <w:r>
+        <w:t>thủ</w:t>
+      </w:r>
+      <w:proofErr w:type="spellEnd"/>
+      <w:r>
+        <w:t xml:space="preserve"> </w:t>
+      </w:r>
+      <w:proofErr w:type="spellStart"/>
+      <w:proofErr w:type="gramStart"/>
+      <w:r>
+        <w:t>thư</w:t>
+      </w:r>
+      <w:proofErr w:type="spellEnd"/>
+      <w:proofErr w:type="gramEnd"/>
+      <w:r>
+        <w:t xml:space="preserve"> </w:t>
+      </w:r>
+      <w:proofErr w:type="spellStart"/>
+      <w:r>
+        <w:t>đều</w:t>
+      </w:r>
+      <w:proofErr w:type="spellEnd"/>
+      <w:r>
+        <w:t xml:space="preserve"> </w:t>
+      </w:r>
+      <w:proofErr w:type="spellStart"/>
+      <w:r>
+        <w:t>có</w:t>
+      </w:r>
+      <w:proofErr w:type="spellEnd"/>
+      <w:r>
+        <w:t xml:space="preserve"> </w:t>
+      </w:r>
+      <w:proofErr w:type="spellStart"/>
+      <w:r>
+        <w:t>chứ</w:t>
+      </w:r>
+      <w:r>
+        <w:t>c</w:t>
+      </w:r>
+      <w:proofErr w:type="spellEnd"/>
+      <w:r>
+        <w:t xml:space="preserve"> </w:t>
+      </w:r>
+      <w:proofErr w:type="spellStart"/>
+      <w:r>
+        <w:t>năng</w:t>
+      </w:r>
+      <w:proofErr w:type="spellEnd"/>
+      <w:r>
+        <w:t xml:space="preserve"> </w:t>
+      </w:r>
+      <w:proofErr w:type="spellStart"/>
+      <w:r>
+        <w:t>đăng</w:t>
+      </w:r>
+      <w:proofErr w:type="spellEnd"/>
+      <w:r>
+        <w:t xml:space="preserve"> </w:t>
+      </w:r>
+      <w:proofErr w:type="spellStart"/>
+      <w:r>
+        <w:t>xuất</w:t>
+      </w:r>
+      <w:proofErr w:type="spellEnd"/>
+      <w:r>
+        <w:t xml:space="preserve"> </w:t>
+      </w:r>
+      <w:proofErr w:type="spellStart"/>
+      <w:r>
+        <w:t>tương</w:t>
+      </w:r>
+      <w:proofErr w:type="spellEnd"/>
+      <w:r>
+        <w:t xml:space="preserve"> </w:t>
+      </w:r>
+      <w:proofErr w:type="spellStart"/>
+      <w:r>
+        <w:t>tự</w:t>
+      </w:r>
+      <w:proofErr w:type="spellEnd"/>
+      <w:r>
+        <w:t xml:space="preserve"> </w:t>
+      </w:r>
+      <w:proofErr w:type="spellStart"/>
+      <w:r>
+        <w:t>như</w:t>
+      </w:r>
+      <w:proofErr w:type="spellEnd"/>
+      <w:r>
+        <w:t xml:space="preserve"> </w:t>
+      </w:r>
+      <w:proofErr w:type="spellStart"/>
+      <w:r>
+        <w:t>người</w:t>
+      </w:r>
+      <w:proofErr w:type="spellEnd"/>
+      <w:r>
+        <w:t xml:space="preserve"> </w:t>
+      </w:r>
+      <w:proofErr w:type="spellStart"/>
+      <w:r>
+        <w:t>dùng</w:t>
+      </w:r>
+      <w:proofErr w:type="spellEnd"/>
+      <w:r>
+        <w:t xml:space="preserve"> </w:t>
+      </w:r>
+      <w:proofErr w:type="spellStart"/>
+      <w:r>
+        <w:t>đã</w:t>
+      </w:r>
+      <w:proofErr w:type="spellEnd"/>
+      <w:r>
+        <w:t xml:space="preserve"> </w:t>
+      </w:r>
+      <w:proofErr w:type="spellStart"/>
+      <w:r>
+        <w:t>đăng</w:t>
+      </w:r>
+      <w:proofErr w:type="spellEnd"/>
+      <w:r>
+        <w:t xml:space="preserve"> </w:t>
+      </w:r>
+      <w:proofErr w:type="spellStart"/>
+      <w:r>
+        <w:t>nhập</w:t>
+      </w:r>
+      <w:proofErr w:type="spellEnd"/>
+      <w:r>
+        <w:t>.</w:t>
       </w:r>
     </w:p>
     <w:p>
       <w:pPr>
         <w:pStyle w:val="ListParagraph"/>
         <w:numPr>
-          <w:ilvl w:val="0"/>
-          <w:numId w:val="4"/>
+          <w:ilvl w:val="1"/>
+          <w:numId w:val="1"/>
         </w:numPr>
       </w:pPr>
-      <w:r>
-        <w:t>Mô tả các quá trình</w:t>
-      </w:r>
+      <w:proofErr w:type="spellStart"/>
+      <w:r>
+        <w:t>Mô</w:t>
+      </w:r>
+      <w:proofErr w:type="spellEnd"/>
+      <w:r>
+        <w:t xml:space="preserve"> </w:t>
+      </w:r>
+      <w:proofErr w:type="spellStart"/>
+      <w:r>
+        <w:t>tả</w:t>
+      </w:r>
+      <w:proofErr w:type="spellEnd"/>
+      <w:r>
+        <w:t xml:space="preserve"> </w:t>
+      </w:r>
+      <w:proofErr w:type="spellStart"/>
+      <w:r>
+        <w:t>các</w:t>
+      </w:r>
+      <w:proofErr w:type="spellEnd"/>
+      <w:r>
+        <w:t xml:space="preserve"> </w:t>
+      </w:r>
+      <w:proofErr w:type="spellStart"/>
+      <w:r>
+        <w:t>quá</w:t>
+      </w:r>
+      <w:proofErr w:type="spellEnd"/>
+      <w:r>
+        <w:t xml:space="preserve"> </w:t>
+      </w:r>
+      <w:proofErr w:type="spellStart"/>
+      <w:r>
+        <w:t>trình</w:t>
+      </w:r>
+      <w:proofErr w:type="spellEnd"/>
     </w:p>
     <w:p>
       <w:pPr>
         <w:pStyle w:val="ListParagraph"/>
         <w:numPr>
-          <w:ilvl w:val="0"/>
-          <w:numId w:val="7"/>
+          <w:ilvl w:val="2"/>
+          <w:numId w:val="11"/>
         </w:numPr>
       </w:pPr>
-      <w:r>
-        <w:t xml:space="preserve">Khi khách đăng ký thành viên, </w:t>
-      </w:r>
-      <w:r>
-        <w:t xml:space="preserve"> server sẽ thêm thông tin của khách vào database nếu hợp lệ, ngược lại thì báo lỗi và buộc khách nhập lại.</w:t>
-      </w:r>
-    </w:p>
-    <w:p>
-      <w:pPr>
-        <w:pStyle w:val="ListParagraph"/>
-      </w:pPr>
+      <w:bookmarkStart w:id="0" w:name="_GoBack"/>
+      <w:bookmarkEnd w:id="0"/>
+      <w:proofErr w:type="spellStart"/>
+      <w:r>
+        <w:t>Người</w:t>
+      </w:r>
+      <w:proofErr w:type="spellEnd"/>
+      <w:r>
+        <w:t xml:space="preserve"> </w:t>
+      </w:r>
+      <w:proofErr w:type="spellStart"/>
+      <w:r>
+        <w:t>dùng</w:t>
+      </w:r>
+      <w:proofErr w:type="spellEnd"/>
+      <w:r>
+        <w:t xml:space="preserve"> </w:t>
+      </w:r>
+      <w:proofErr w:type="spellStart"/>
+      <w:r>
+        <w:t>đã</w:t>
+      </w:r>
+      <w:proofErr w:type="spellEnd"/>
+      <w:r>
+        <w:t xml:space="preserve"> </w:t>
+      </w:r>
+      <w:proofErr w:type="spellStart"/>
+      <w:r>
+        <w:t>đăng</w:t>
+      </w:r>
+      <w:proofErr w:type="spellEnd"/>
+      <w:r>
+        <w:t xml:space="preserve"> </w:t>
+      </w:r>
+      <w:proofErr w:type="spellStart"/>
+      <w:r>
+        <w:t>nhập</w:t>
+      </w:r>
+      <w:proofErr w:type="spellEnd"/>
+      <w:r>
+        <w:t xml:space="preserve"> </w:t>
+      </w:r>
+      <w:proofErr w:type="spellStart"/>
+      <w:r>
+        <w:t>đăng</w:t>
+      </w:r>
+      <w:proofErr w:type="spellEnd"/>
+      <w:r>
+        <w:t xml:space="preserve"> </w:t>
+      </w:r>
+      <w:proofErr w:type="spellStart"/>
+      <w:r>
+        <w:t>xuất</w:t>
+      </w:r>
+      <w:proofErr w:type="spellEnd"/>
+      <w:r>
+        <w:t xml:space="preserve"> </w:t>
+      </w:r>
+      <w:proofErr w:type="spellStart"/>
+      <w:r>
+        <w:t>khỏi</w:t>
+      </w:r>
+      <w:proofErr w:type="spellEnd"/>
+      <w:r>
+        <w:t xml:space="preserve"> </w:t>
+      </w:r>
+      <w:proofErr w:type="spellStart"/>
+      <w:r>
+        <w:t>hệ</w:t>
+      </w:r>
+      <w:proofErr w:type="spellEnd"/>
+      <w:r>
+        <w:t xml:space="preserve"> </w:t>
+      </w:r>
+      <w:proofErr w:type="spellStart"/>
+      <w:r>
+        <w:t>thống</w:t>
+      </w:r>
+      <w:proofErr w:type="spellEnd"/>
+      <w:r>
+        <w:t xml:space="preserve">, server </w:t>
+      </w:r>
+      <w:proofErr w:type="spellStart"/>
+      <w:r>
+        <w:t>sẽ</w:t>
+      </w:r>
+      <w:proofErr w:type="spellEnd"/>
+      <w:r>
+        <w:t xml:space="preserve"> </w:t>
+      </w:r>
+      <w:proofErr w:type="spellStart"/>
+      <w:r>
+        <w:t>xóa</w:t>
+      </w:r>
+      <w:proofErr w:type="spellEnd"/>
+      <w:r>
+        <w:t xml:space="preserve"> session </w:t>
+      </w:r>
+      <w:proofErr w:type="spellStart"/>
+      <w:r>
+        <w:t>của</w:t>
+      </w:r>
+      <w:proofErr w:type="spellEnd"/>
+      <w:r>
+        <w:t xml:space="preserve"> </w:t>
+      </w:r>
+      <w:proofErr w:type="spellStart"/>
+      <w:r>
+        <w:t>người</w:t>
+      </w:r>
+      <w:proofErr w:type="spellEnd"/>
+      <w:r>
+        <w:t xml:space="preserve"> </w:t>
+      </w:r>
+      <w:proofErr w:type="spellStart"/>
+      <w:r>
+        <w:t>dùng</w:t>
+      </w:r>
+      <w:proofErr w:type="spellEnd"/>
+      <w:r>
+        <w:t xml:space="preserve"> </w:t>
+      </w:r>
+      <w:proofErr w:type="spellStart"/>
+      <w:r>
+        <w:t>đó</w:t>
+      </w:r>
+      <w:proofErr w:type="spellEnd"/>
+      <w:r>
+        <w:t>.</w:t>
+      </w:r>
     </w:p>
     <w:p>
       <w:pPr>
@@ -278,15 +1109,19 @@
           <w:numId w:val="1"/>
         </w:numPr>
       </w:pPr>
-      <w:r>
-        <w:t>Hiển thị</w:t>
-      </w:r>
-      <w:r>
-        <w:t>/Chỉnh sửa</w:t>
-      </w:r>
-      <w:r>
-        <w:t xml:space="preserve"> thông tin người dùng</w:t>
-      </w:r>
+      <w:proofErr w:type="spellStart"/>
+      <w:r>
+        <w:t>Đăng</w:t>
+      </w:r>
+      <w:proofErr w:type="spellEnd"/>
+      <w:r>
+        <w:t xml:space="preserve"> </w:t>
+      </w:r>
+      <w:proofErr w:type="spellStart"/>
+      <w:r>
+        <w:t>ký</w:t>
+      </w:r>
+      <w:proofErr w:type="spellEnd"/>
     </w:p>
     <w:p>
       <w:pPr>
@@ -299,9 +1134,9 @@
         <w:lastRenderedPageBreak/>
         <w:drawing>
           <wp:inline distT="0" distB="0" distL="0" distR="0">
-            <wp:extent cx="5630061" cy="3057952"/>
-            <wp:effectExtent l="0" t="0" r="8890" b="9525"/>
-            <wp:docPr id="10" name="Picture 10"/>
+            <wp:extent cx="5772956" cy="3848637"/>
+            <wp:effectExtent l="0" t="0" r="0" b="0"/>
+            <wp:docPr id="6" name="Picture 6"/>
             <wp:cNvGraphicFramePr>
               <a:graphicFrameLocks xmlns:a="http://schemas.openxmlformats.org/drawingml/2006/main" noChangeAspect="1"/>
             </wp:cNvGraphicFramePr>
@@ -327,6 +1162,550 @@
                   <pic:spPr>
                     <a:xfrm>
                       <a:off x="0" y="0"/>
+                      <a:ext cx="5772956" cy="3848637"/>
+                    </a:xfrm>
+                    <a:prstGeom prst="rect">
+                      <a:avLst/>
+                    </a:prstGeom>
+                  </pic:spPr>
+                </pic:pic>
+              </a:graphicData>
+            </a:graphic>
+          </wp:inline>
+        </w:drawing>
+      </w:r>
+    </w:p>
+    <w:p>
+      <w:pPr>
+        <w:pStyle w:val="ListParagraph"/>
+        <w:numPr>
+          <w:ilvl w:val="0"/>
+          <w:numId w:val="4"/>
+        </w:numPr>
+      </w:pPr>
+      <w:proofErr w:type="spellStart"/>
+      <w:r>
+        <w:t>Mô</w:t>
+      </w:r>
+      <w:proofErr w:type="spellEnd"/>
+      <w:r>
+        <w:t xml:space="preserve"> </w:t>
+      </w:r>
+      <w:proofErr w:type="spellStart"/>
+      <w:r>
+        <w:t>tả</w:t>
+      </w:r>
+      <w:proofErr w:type="spellEnd"/>
+      <w:r>
+        <w:t xml:space="preserve"> </w:t>
+      </w:r>
+      <w:proofErr w:type="spellStart"/>
+      <w:r>
+        <w:t>tóm</w:t>
+      </w:r>
+      <w:proofErr w:type="spellEnd"/>
+      <w:r>
+        <w:t xml:space="preserve"> </w:t>
+      </w:r>
+      <w:proofErr w:type="spellStart"/>
+      <w:r>
+        <w:t>tắt</w:t>
+      </w:r>
+      <w:proofErr w:type="spellEnd"/>
+    </w:p>
+    <w:p>
+      <w:pPr>
+        <w:pStyle w:val="ListParagraph"/>
+        <w:numPr>
+          <w:ilvl w:val="0"/>
+          <w:numId w:val="7"/>
+        </w:numPr>
+      </w:pPr>
+      <w:proofErr w:type="spellStart"/>
+      <w:r>
+        <w:t>Khách</w:t>
+      </w:r>
+      <w:proofErr w:type="spellEnd"/>
+      <w:r>
+        <w:t xml:space="preserve"> (</w:t>
+      </w:r>
+      <w:proofErr w:type="spellStart"/>
+      <w:r>
+        <w:t>chưa</w:t>
+      </w:r>
+      <w:proofErr w:type="spellEnd"/>
+      <w:r>
+        <w:t xml:space="preserve"> </w:t>
+      </w:r>
+      <w:proofErr w:type="spellStart"/>
+      <w:r>
+        <w:t>có</w:t>
+      </w:r>
+      <w:proofErr w:type="spellEnd"/>
+      <w:r>
+        <w:t xml:space="preserve"> </w:t>
+      </w:r>
+      <w:proofErr w:type="spellStart"/>
+      <w:r>
+        <w:t>tài</w:t>
+      </w:r>
+      <w:proofErr w:type="spellEnd"/>
+      <w:r>
+        <w:t xml:space="preserve"> </w:t>
+      </w:r>
+      <w:proofErr w:type="spellStart"/>
+      <w:r>
+        <w:t>khoả</w:t>
+      </w:r>
+      <w:r>
+        <w:t>n</w:t>
+      </w:r>
+      <w:proofErr w:type="spellEnd"/>
+      <w:r>
+        <w:t>)</w:t>
+      </w:r>
+      <w:r>
+        <w:t xml:space="preserve"> </w:t>
+      </w:r>
+      <w:proofErr w:type="spellStart"/>
+      <w:r>
+        <w:t>mới</w:t>
+      </w:r>
+      <w:proofErr w:type="spellEnd"/>
+      <w:r>
+        <w:t xml:space="preserve"> </w:t>
+      </w:r>
+      <w:proofErr w:type="spellStart"/>
+      <w:r>
+        <w:t>có</w:t>
+      </w:r>
+      <w:proofErr w:type="spellEnd"/>
+      <w:r>
+        <w:t xml:space="preserve"> </w:t>
+      </w:r>
+      <w:proofErr w:type="spellStart"/>
+      <w:r>
+        <w:t>chức</w:t>
+      </w:r>
+      <w:proofErr w:type="spellEnd"/>
+      <w:r>
+        <w:t xml:space="preserve"> </w:t>
+      </w:r>
+      <w:proofErr w:type="spellStart"/>
+      <w:r>
+        <w:t>năng</w:t>
+      </w:r>
+      <w:proofErr w:type="spellEnd"/>
+      <w:r>
+        <w:t xml:space="preserve"> </w:t>
+      </w:r>
+      <w:proofErr w:type="spellStart"/>
+      <w:r>
+        <w:t>đăng</w:t>
+      </w:r>
+      <w:proofErr w:type="spellEnd"/>
+      <w:r>
+        <w:t xml:space="preserve"> </w:t>
+      </w:r>
+      <w:proofErr w:type="spellStart"/>
+      <w:r>
+        <w:t>ký</w:t>
+      </w:r>
+      <w:proofErr w:type="spellEnd"/>
+      <w:r>
+        <w:t xml:space="preserve"> </w:t>
+      </w:r>
+      <w:proofErr w:type="spellStart"/>
+      <w:r>
+        <w:t>tài</w:t>
+      </w:r>
+      <w:proofErr w:type="spellEnd"/>
+      <w:r>
+        <w:t xml:space="preserve"> </w:t>
+      </w:r>
+      <w:proofErr w:type="spellStart"/>
+      <w:r>
+        <w:t>khoản</w:t>
+      </w:r>
+      <w:proofErr w:type="spellEnd"/>
+      <w:r>
+        <w:t>.</w:t>
+      </w:r>
+    </w:p>
+    <w:p>
+      <w:pPr>
+        <w:pStyle w:val="ListParagraph"/>
+        <w:numPr>
+          <w:ilvl w:val="0"/>
+          <w:numId w:val="4"/>
+        </w:numPr>
+      </w:pPr>
+      <w:proofErr w:type="spellStart"/>
+      <w:r>
+        <w:t>Mô</w:t>
+      </w:r>
+      <w:proofErr w:type="spellEnd"/>
+      <w:r>
+        <w:t xml:space="preserve"> </w:t>
+      </w:r>
+      <w:proofErr w:type="spellStart"/>
+      <w:r>
+        <w:t>tả</w:t>
+      </w:r>
+      <w:proofErr w:type="spellEnd"/>
+      <w:r>
+        <w:t xml:space="preserve"> </w:t>
+      </w:r>
+      <w:proofErr w:type="spellStart"/>
+      <w:r>
+        <w:t>các</w:t>
+      </w:r>
+      <w:proofErr w:type="spellEnd"/>
+      <w:r>
+        <w:t xml:space="preserve"> </w:t>
+      </w:r>
+      <w:proofErr w:type="spellStart"/>
+      <w:r>
+        <w:t>quá</w:t>
+      </w:r>
+      <w:proofErr w:type="spellEnd"/>
+      <w:r>
+        <w:t xml:space="preserve"> </w:t>
+      </w:r>
+      <w:proofErr w:type="spellStart"/>
+      <w:r>
+        <w:t>trình</w:t>
+      </w:r>
+      <w:proofErr w:type="spellEnd"/>
+    </w:p>
+    <w:p>
+      <w:pPr>
+        <w:pStyle w:val="ListParagraph"/>
+        <w:numPr>
+          <w:ilvl w:val="0"/>
+          <w:numId w:val="7"/>
+        </w:numPr>
+      </w:pPr>
+      <w:proofErr w:type="spellStart"/>
+      <w:r>
+        <w:t>Khi</w:t>
+      </w:r>
+      <w:proofErr w:type="spellEnd"/>
+      <w:r>
+        <w:t xml:space="preserve"> </w:t>
+      </w:r>
+      <w:proofErr w:type="spellStart"/>
+      <w:r>
+        <w:t>khách</w:t>
+      </w:r>
+      <w:proofErr w:type="spellEnd"/>
+      <w:r>
+        <w:t xml:space="preserve"> </w:t>
+      </w:r>
+      <w:proofErr w:type="spellStart"/>
+      <w:r>
+        <w:t>đăng</w:t>
+      </w:r>
+      <w:proofErr w:type="spellEnd"/>
+      <w:r>
+        <w:t xml:space="preserve"> </w:t>
+      </w:r>
+      <w:proofErr w:type="spellStart"/>
+      <w:r>
+        <w:t>ký</w:t>
+      </w:r>
+      <w:proofErr w:type="spellEnd"/>
+      <w:r>
+        <w:t xml:space="preserve"> </w:t>
+      </w:r>
+      <w:proofErr w:type="spellStart"/>
+      <w:r>
+        <w:t>thành</w:t>
+      </w:r>
+      <w:proofErr w:type="spellEnd"/>
+      <w:r>
+        <w:t xml:space="preserve"> </w:t>
+      </w:r>
+      <w:proofErr w:type="spellStart"/>
+      <w:r>
+        <w:t>viên</w:t>
+      </w:r>
+      <w:proofErr w:type="spellEnd"/>
+      <w:proofErr w:type="gramStart"/>
+      <w:r>
+        <w:t xml:space="preserve">, </w:t>
+      </w:r>
+      <w:r>
+        <w:t xml:space="preserve"> server</w:t>
+      </w:r>
+      <w:proofErr w:type="gramEnd"/>
+      <w:r>
+        <w:t xml:space="preserve"> </w:t>
+      </w:r>
+      <w:proofErr w:type="spellStart"/>
+      <w:r>
+        <w:t>sẽ</w:t>
+      </w:r>
+      <w:proofErr w:type="spellEnd"/>
+      <w:r>
+        <w:t xml:space="preserve"> </w:t>
+      </w:r>
+      <w:proofErr w:type="spellStart"/>
+      <w:r>
+        <w:t>thêm</w:t>
+      </w:r>
+      <w:proofErr w:type="spellEnd"/>
+      <w:r>
+        <w:t xml:space="preserve"> </w:t>
+      </w:r>
+      <w:proofErr w:type="spellStart"/>
+      <w:r>
+        <w:t>thông</w:t>
+      </w:r>
+      <w:proofErr w:type="spellEnd"/>
+      <w:r>
+        <w:t xml:space="preserve"> tin </w:t>
+      </w:r>
+      <w:proofErr w:type="spellStart"/>
+      <w:r>
+        <w:t>của</w:t>
+      </w:r>
+      <w:proofErr w:type="spellEnd"/>
+      <w:r>
+        <w:t xml:space="preserve"> </w:t>
+      </w:r>
+      <w:proofErr w:type="spellStart"/>
+      <w:r>
+        <w:t>khách</w:t>
+      </w:r>
+      <w:proofErr w:type="spellEnd"/>
+      <w:r>
+        <w:t xml:space="preserve"> </w:t>
+      </w:r>
+      <w:proofErr w:type="spellStart"/>
+      <w:r>
+        <w:t>vào</w:t>
+      </w:r>
+      <w:proofErr w:type="spellEnd"/>
+      <w:r>
+        <w:t xml:space="preserve"> database </w:t>
+      </w:r>
+      <w:proofErr w:type="spellStart"/>
+      <w:r>
+        <w:t>nếu</w:t>
+      </w:r>
+      <w:proofErr w:type="spellEnd"/>
+      <w:r>
+        <w:t xml:space="preserve"> </w:t>
+      </w:r>
+      <w:proofErr w:type="spellStart"/>
+      <w:r>
+        <w:t>hợp</w:t>
+      </w:r>
+      <w:proofErr w:type="spellEnd"/>
+      <w:r>
+        <w:t xml:space="preserve"> </w:t>
+      </w:r>
+      <w:proofErr w:type="spellStart"/>
+      <w:r>
+        <w:t>lệ</w:t>
+      </w:r>
+      <w:proofErr w:type="spellEnd"/>
+      <w:r>
+        <w:t xml:space="preserve">, </w:t>
+      </w:r>
+      <w:proofErr w:type="spellStart"/>
+      <w:r>
+        <w:t>ngược</w:t>
+      </w:r>
+      <w:proofErr w:type="spellEnd"/>
+      <w:r>
+        <w:t xml:space="preserve"> </w:t>
+      </w:r>
+      <w:proofErr w:type="spellStart"/>
+      <w:r>
+        <w:t>lại</w:t>
+      </w:r>
+      <w:proofErr w:type="spellEnd"/>
+      <w:r>
+        <w:t xml:space="preserve"> </w:t>
+      </w:r>
+      <w:proofErr w:type="spellStart"/>
+      <w:r>
+        <w:t>thì</w:t>
+      </w:r>
+      <w:proofErr w:type="spellEnd"/>
+      <w:r>
+        <w:t xml:space="preserve"> </w:t>
+      </w:r>
+      <w:proofErr w:type="spellStart"/>
+      <w:r>
+        <w:t>báo</w:t>
+      </w:r>
+      <w:proofErr w:type="spellEnd"/>
+      <w:r>
+        <w:t xml:space="preserve"> </w:t>
+      </w:r>
+      <w:proofErr w:type="spellStart"/>
+      <w:r>
+        <w:t>lỗi</w:t>
+      </w:r>
+      <w:proofErr w:type="spellEnd"/>
+      <w:r>
+        <w:t xml:space="preserve"> </w:t>
+      </w:r>
+      <w:proofErr w:type="spellStart"/>
+      <w:r>
+        <w:t>và</w:t>
+      </w:r>
+      <w:proofErr w:type="spellEnd"/>
+      <w:r>
+        <w:t xml:space="preserve"> </w:t>
+      </w:r>
+      <w:proofErr w:type="spellStart"/>
+      <w:r>
+        <w:t>buộc</w:t>
+      </w:r>
+      <w:proofErr w:type="spellEnd"/>
+      <w:r>
+        <w:t xml:space="preserve"> </w:t>
+      </w:r>
+      <w:proofErr w:type="spellStart"/>
+      <w:r>
+        <w:t>khách</w:t>
+      </w:r>
+      <w:proofErr w:type="spellEnd"/>
+      <w:r>
+        <w:t xml:space="preserve"> </w:t>
+      </w:r>
+      <w:proofErr w:type="spellStart"/>
+      <w:r>
+        <w:t>nhập</w:t>
+      </w:r>
+      <w:proofErr w:type="spellEnd"/>
+      <w:r>
+        <w:t xml:space="preserve"> </w:t>
+      </w:r>
+      <w:proofErr w:type="spellStart"/>
+      <w:r>
+        <w:t>lại</w:t>
+      </w:r>
+      <w:proofErr w:type="spellEnd"/>
+      <w:r>
+        <w:t>.</w:t>
+      </w:r>
+    </w:p>
+    <w:p>
+      <w:pPr>
+        <w:pStyle w:val="ListParagraph"/>
+      </w:pPr>
+    </w:p>
+    <w:p>
+      <w:pPr>
+        <w:pStyle w:val="ListParagraph"/>
+      </w:pPr>
+    </w:p>
+    <w:p>
+      <w:pPr>
+        <w:pStyle w:val="ListParagraph"/>
+        <w:numPr>
+          <w:ilvl w:val="0"/>
+          <w:numId w:val="1"/>
+        </w:numPr>
+      </w:pPr>
+      <w:proofErr w:type="spellStart"/>
+      <w:r>
+        <w:t>Hiển</w:t>
+      </w:r>
+      <w:proofErr w:type="spellEnd"/>
+      <w:r>
+        <w:t xml:space="preserve"> </w:t>
+      </w:r>
+      <w:proofErr w:type="spellStart"/>
+      <w:r>
+        <w:t>thị</w:t>
+      </w:r>
+      <w:proofErr w:type="spellEnd"/>
+      <w:r>
+        <w:t>/</w:t>
+      </w:r>
+      <w:proofErr w:type="spellStart"/>
+      <w:r>
+        <w:t>Chỉnh</w:t>
+      </w:r>
+      <w:proofErr w:type="spellEnd"/>
+      <w:r>
+        <w:t xml:space="preserve"> </w:t>
+      </w:r>
+      <w:proofErr w:type="spellStart"/>
+      <w:r>
+        <w:t>sửa</w:t>
+      </w:r>
+      <w:proofErr w:type="spellEnd"/>
+      <w:r>
+        <w:t xml:space="preserve"> </w:t>
+      </w:r>
+      <w:proofErr w:type="spellStart"/>
+      <w:r>
+        <w:t>thông</w:t>
+      </w:r>
+      <w:proofErr w:type="spellEnd"/>
+      <w:r>
+        <w:t xml:space="preserve"> tin </w:t>
+      </w:r>
+      <w:proofErr w:type="spellStart"/>
+      <w:r>
+        <w:t>người</w:t>
+      </w:r>
+      <w:proofErr w:type="spellEnd"/>
+      <w:r>
+        <w:t xml:space="preserve"> </w:t>
+      </w:r>
+      <w:proofErr w:type="spellStart"/>
+      <w:r>
+        <w:t>dùng</w:t>
+      </w:r>
+      <w:proofErr w:type="spellEnd"/>
+    </w:p>
+    <w:p>
+      <w:pPr>
+        <w:pStyle w:val="ListParagraph"/>
+      </w:pPr>
+      <w:r>
+        <w:rPr>
+          <w:noProof/>
+        </w:rPr>
+        <w:lastRenderedPageBreak/>
+        <w:drawing>
+          <wp:inline distT="0" distB="0" distL="0" distR="0">
+            <wp:extent cx="5630061" cy="3057952"/>
+            <wp:effectExtent l="0" t="0" r="8890" b="9525"/>
+            <wp:docPr id="10" name="Picture 10"/>
+            <wp:cNvGraphicFramePr>
+              <a:graphicFrameLocks xmlns:a="http://schemas.openxmlformats.org/drawingml/2006/main" noChangeAspect="1"/>
+            </wp:cNvGraphicFramePr>
+            <a:graphic xmlns:a="http://schemas.openxmlformats.org/drawingml/2006/main">
+              <a:graphicData uri="http://schemas.openxmlformats.org/drawingml/2006/picture">
+                <pic:pic xmlns:pic="http://schemas.openxmlformats.org/drawingml/2006/picture">
+                  <pic:nvPicPr>
+                    <pic:cNvPr id="0" name="Register.PNG"/>
+                    <pic:cNvPicPr/>
+                  </pic:nvPicPr>
+                  <pic:blipFill>
+                    <a:blip r:embed="rId9">
+                      <a:extLst>
+                        <a:ext uri="{28A0092B-C50C-407E-A947-70E740481C1C}">
+                          <a14:useLocalDpi xmlns:a14="http://schemas.microsoft.com/office/drawing/2010/main" val="0"/>
+                        </a:ext>
+                      </a:extLst>
+                    </a:blip>
+                    <a:stretch>
+                      <a:fillRect/>
+                    </a:stretch>
+                  </pic:blipFill>
+                  <pic:spPr>
+                    <a:xfrm>
+                      <a:off x="0" y="0"/>
                       <a:ext cx="5630061" cy="3057952"/>
                     </a:xfrm>
                     <a:prstGeom prst="rect">
@@ -348,9 +1727,35 @@
           <w:numId w:val="5"/>
         </w:numPr>
       </w:pPr>
-      <w:r>
-        <w:t>Mô tả tóm tắt</w:t>
-      </w:r>
+      <w:proofErr w:type="spellStart"/>
+      <w:r>
+        <w:t>Mô</w:t>
+      </w:r>
+      <w:proofErr w:type="spellEnd"/>
+      <w:r>
+        <w:t xml:space="preserve"> </w:t>
+      </w:r>
+      <w:proofErr w:type="spellStart"/>
+      <w:r>
+        <w:t>tả</w:t>
+      </w:r>
+      <w:proofErr w:type="spellEnd"/>
+      <w:r>
+        <w:t xml:space="preserve"> </w:t>
+      </w:r>
+      <w:proofErr w:type="spellStart"/>
+      <w:r>
+        <w:t>tóm</w:t>
+      </w:r>
+      <w:proofErr w:type="spellEnd"/>
+      <w:r>
+        <w:t xml:space="preserve"> </w:t>
+      </w:r>
+      <w:proofErr w:type="spellStart"/>
+      <w:r>
+        <w:t>tắt</w:t>
+      </w:r>
+      <w:proofErr w:type="spellEnd"/>
     </w:p>
     <w:p>
       <w:pPr>
@@ -360,17 +1765,80 @@
           <w:numId w:val="5"/>
         </w:numPr>
       </w:pPr>
-      <w:r>
-        <w:t>Hiển thị</w:t>
-      </w:r>
-      <w:r>
-        <w:t>/Chỉnh sửa</w:t>
-      </w:r>
-      <w:r>
-        <w:t xml:space="preserve"> các thông tin cá nhân củ</w:t>
-      </w:r>
-      <w:r>
-        <w:t>a user.</w:t>
+      <w:proofErr w:type="spellStart"/>
+      <w:r>
+        <w:t>Hiển</w:t>
+      </w:r>
+      <w:proofErr w:type="spellEnd"/>
+      <w:r>
+        <w:t xml:space="preserve"> </w:t>
+      </w:r>
+      <w:proofErr w:type="spellStart"/>
+      <w:r>
+        <w:t>thị</w:t>
+      </w:r>
+      <w:proofErr w:type="spellEnd"/>
+      <w:r>
+        <w:t>/</w:t>
+      </w:r>
+      <w:proofErr w:type="spellStart"/>
+      <w:r>
+        <w:t>Chỉnh</w:t>
+      </w:r>
+      <w:proofErr w:type="spellEnd"/>
+      <w:r>
+        <w:t xml:space="preserve"> </w:t>
+      </w:r>
+      <w:proofErr w:type="spellStart"/>
+      <w:r>
+        <w:t>sửa</w:t>
+      </w:r>
+      <w:proofErr w:type="spellEnd"/>
+      <w:r>
+        <w:t xml:space="preserve"> </w:t>
+      </w:r>
+      <w:proofErr w:type="spellStart"/>
+      <w:r>
+        <w:t>các</w:t>
+      </w:r>
+      <w:proofErr w:type="spellEnd"/>
+      <w:r>
+        <w:t xml:space="preserve"> </w:t>
+      </w:r>
+      <w:proofErr w:type="spellStart"/>
+      <w:r>
+        <w:t>thông</w:t>
+      </w:r>
+      <w:proofErr w:type="spellEnd"/>
+      <w:r>
+        <w:t xml:space="preserve"> tin </w:t>
+      </w:r>
+      <w:proofErr w:type="spellStart"/>
+      <w:r>
+        <w:t>cá</w:t>
+      </w:r>
+      <w:proofErr w:type="spellEnd"/>
+      <w:r>
+        <w:t xml:space="preserve"> </w:t>
+      </w:r>
+      <w:proofErr w:type="spellStart"/>
+      <w:r>
+        <w:t>nhân</w:t>
+      </w:r>
+      <w:proofErr w:type="spellEnd"/>
+      <w:r>
+        <w:t xml:space="preserve"> </w:t>
+      </w:r>
+      <w:proofErr w:type="spellStart"/>
+      <w:r>
+        <w:t>củ</w:t>
+      </w:r>
+      <w:r>
+        <w:t>a</w:t>
+      </w:r>
+      <w:proofErr w:type="spellEnd"/>
+      <w:r>
+        <w:t xml:space="preserve"> user.</w:t>
       </w:r>
     </w:p>
     <w:p>
@@ -381,9 +1849,91 @@
           <w:numId w:val="5"/>
         </w:numPr>
       </w:pPr>
-      <w:r>
-        <w:t>Chỉ có người dùng thông thường mới có chức năng này</w:t>
-      </w:r>
+      <w:proofErr w:type="spellStart"/>
+      <w:r>
+        <w:t>Chỉ</w:t>
+      </w:r>
+      <w:proofErr w:type="spellEnd"/>
+      <w:r>
+        <w:t xml:space="preserve"> </w:t>
+      </w:r>
+      <w:proofErr w:type="spellStart"/>
+      <w:r>
+        <w:t>có</w:t>
+      </w:r>
+      <w:proofErr w:type="spellEnd"/>
+      <w:r>
+        <w:t xml:space="preserve"> </w:t>
+      </w:r>
+      <w:proofErr w:type="spellStart"/>
+      <w:r>
+        <w:t>người</w:t>
+      </w:r>
+      <w:proofErr w:type="spellEnd"/>
+      <w:r>
+        <w:t xml:space="preserve"> </w:t>
+      </w:r>
+      <w:proofErr w:type="spellStart"/>
+      <w:r>
+        <w:t>dùng</w:t>
+      </w:r>
+      <w:proofErr w:type="spellEnd"/>
+      <w:r>
+        <w:t xml:space="preserve"> </w:t>
+      </w:r>
+      <w:proofErr w:type="spellStart"/>
+      <w:r>
+        <w:t>thông</w:t>
+      </w:r>
+      <w:proofErr w:type="spellEnd"/>
+      <w:r>
+        <w:t xml:space="preserve"> </w:t>
+      </w:r>
+      <w:proofErr w:type="spellStart"/>
+      <w:r>
+        <w:t>thường</w:t>
+      </w:r>
+      <w:proofErr w:type="spellEnd"/>
+      <w:r>
+        <w:t xml:space="preserve"> </w:t>
+      </w:r>
+      <w:proofErr w:type="spellStart"/>
+      <w:r>
+        <w:t>mới</w:t>
+      </w:r>
+      <w:proofErr w:type="spellEnd"/>
+      <w:r>
+        <w:t xml:space="preserve"> </w:t>
+      </w:r>
+      <w:proofErr w:type="spellStart"/>
+      <w:r>
+        <w:t>có</w:t>
+      </w:r>
+      <w:proofErr w:type="spellEnd"/>
+      <w:r>
+        <w:t xml:space="preserve"> </w:t>
+      </w:r>
+      <w:proofErr w:type="spellStart"/>
+      <w:r>
+        <w:t>chức</w:t>
+      </w:r>
+      <w:proofErr w:type="spellEnd"/>
+      <w:r>
+        <w:t xml:space="preserve"> </w:t>
+      </w:r>
+      <w:proofErr w:type="spellStart"/>
+      <w:r>
+        <w:t>năng</w:t>
+      </w:r>
+      <w:proofErr w:type="spellEnd"/>
+      <w:r>
+        <w:t xml:space="preserve"> </w:t>
+      </w:r>
+      <w:proofErr w:type="spellStart"/>
+      <w:r>
+        <w:t>này</w:t>
+      </w:r>
+      <w:proofErr w:type="spellEnd"/>
     </w:p>
     <w:p>
       <w:pPr>
@@ -393,9 +1943,43 @@
           <w:numId w:val="5"/>
         </w:numPr>
       </w:pPr>
-      <w:r>
-        <w:t>Mô tả các quá trình</w:t>
-      </w:r>
+      <w:proofErr w:type="spellStart"/>
+      <w:r>
+        <w:t>Mô</w:t>
+      </w:r>
+      <w:proofErr w:type="spellEnd"/>
+      <w:r>
+        <w:t xml:space="preserve"> </w:t>
+      </w:r>
+      <w:proofErr w:type="spellStart"/>
+      <w:r>
+        <w:t>tả</w:t>
+      </w:r>
+      <w:proofErr w:type="spellEnd"/>
+      <w:r>
+        <w:t xml:space="preserve"> </w:t>
+      </w:r>
+      <w:proofErr w:type="spellStart"/>
+      <w:r>
+        <w:t>các</w:t>
+      </w:r>
+      <w:proofErr w:type="spellEnd"/>
+      <w:r>
+        <w:t xml:space="preserve"> </w:t>
+      </w:r>
+      <w:proofErr w:type="spellStart"/>
+      <w:r>
+        <w:t>quá</w:t>
+      </w:r>
+      <w:proofErr w:type="spellEnd"/>
+      <w:r>
+        <w:t xml:space="preserve"> </w:t>
+      </w:r>
+      <w:proofErr w:type="spellStart"/>
+      <w:r>
+        <w:t>trình</w:t>
+      </w:r>
+      <w:proofErr w:type="spellEnd"/>
     </w:p>
     <w:p>
       <w:pPr>
@@ -405,20 +1989,328 @@
           <w:numId w:val="8"/>
         </w:numPr>
       </w:pPr>
-      <w:r>
-        <w:t xml:space="preserve">Người dùng nhấp vào phần Profile, server sẽ lấy dữ liệu thông tin người </w:t>
-      </w:r>
-      <w:r>
-        <w:t>dùng trong database rồi</w:t>
-      </w:r>
-      <w:r>
-        <w:t xml:space="preserve"> trả về </w:t>
-      </w:r>
-      <w:r>
-        <w:t xml:space="preserve">cho </w:t>
-      </w:r>
-      <w:r>
-        <w:t>client, trình duyệt web (client) sẽ hiển thị toàn bộ thông tin của người dùng nếu đã đăng nhập, ngược lại thì sẽ redirect tới trang đăng nhập.</w:t>
+      <w:proofErr w:type="spellStart"/>
+      <w:r>
+        <w:t>Người</w:t>
+      </w:r>
+      <w:proofErr w:type="spellEnd"/>
+      <w:r>
+        <w:t xml:space="preserve"> </w:t>
+      </w:r>
+      <w:proofErr w:type="spellStart"/>
+      <w:r>
+        <w:t>dùng</w:t>
+      </w:r>
+      <w:proofErr w:type="spellEnd"/>
+      <w:r>
+        <w:t xml:space="preserve"> </w:t>
+      </w:r>
+      <w:proofErr w:type="spellStart"/>
+      <w:r>
+        <w:t>nhấp</w:t>
+      </w:r>
+      <w:proofErr w:type="spellEnd"/>
+      <w:r>
+        <w:t xml:space="preserve"> </w:t>
+      </w:r>
+      <w:proofErr w:type="spellStart"/>
+      <w:r>
+        <w:t>vào</w:t>
+      </w:r>
+      <w:proofErr w:type="spellEnd"/>
+      <w:r>
+        <w:t xml:space="preserve"> </w:t>
+      </w:r>
+      <w:proofErr w:type="spellStart"/>
+      <w:r>
+        <w:t>phần</w:t>
+      </w:r>
+      <w:proofErr w:type="spellEnd"/>
+      <w:r>
+        <w:t xml:space="preserve"> Profile, server </w:t>
+      </w:r>
+      <w:proofErr w:type="spellStart"/>
+      <w:r>
+        <w:t>sẽ</w:t>
+      </w:r>
+      <w:proofErr w:type="spellEnd"/>
+      <w:r>
+        <w:t xml:space="preserve"> </w:t>
+      </w:r>
+      <w:proofErr w:type="spellStart"/>
+      <w:r>
+        <w:t>lấy</w:t>
+      </w:r>
+      <w:proofErr w:type="spellEnd"/>
+      <w:r>
+        <w:t xml:space="preserve"> </w:t>
+      </w:r>
+      <w:proofErr w:type="spellStart"/>
+      <w:r>
+        <w:t>dữ</w:t>
+      </w:r>
+      <w:proofErr w:type="spellEnd"/>
+      <w:r>
+        <w:t xml:space="preserve"> </w:t>
+      </w:r>
+      <w:proofErr w:type="spellStart"/>
+      <w:r>
+        <w:t>liệu</w:t>
+      </w:r>
+      <w:proofErr w:type="spellEnd"/>
+      <w:r>
+        <w:t xml:space="preserve"> </w:t>
+      </w:r>
+      <w:proofErr w:type="spellStart"/>
+      <w:r>
+        <w:t>thông</w:t>
+      </w:r>
+      <w:proofErr w:type="spellEnd"/>
+      <w:r>
+        <w:t xml:space="preserve"> tin </w:t>
+      </w:r>
+      <w:proofErr w:type="spellStart"/>
+      <w:r>
+        <w:t>người</w:t>
+      </w:r>
+      <w:proofErr w:type="spellEnd"/>
+      <w:r>
+        <w:t xml:space="preserve"> </w:t>
+      </w:r>
+      <w:proofErr w:type="spellStart"/>
+      <w:r>
+        <w:t>dùng</w:t>
+      </w:r>
+      <w:proofErr w:type="spellEnd"/>
+      <w:r>
+        <w:t xml:space="preserve"> </w:t>
+      </w:r>
+      <w:proofErr w:type="spellStart"/>
+      <w:r>
+        <w:t>trong</w:t>
+      </w:r>
+      <w:proofErr w:type="spellEnd"/>
+      <w:r>
+        <w:t xml:space="preserve"> database </w:t>
+      </w:r>
+      <w:proofErr w:type="spellStart"/>
+      <w:r>
+        <w:t>rồi</w:t>
+      </w:r>
+      <w:proofErr w:type="spellEnd"/>
+      <w:r>
+        <w:t xml:space="preserve"> </w:t>
+      </w:r>
+      <w:proofErr w:type="spellStart"/>
+      <w:r>
+        <w:t>trả</w:t>
+      </w:r>
+      <w:proofErr w:type="spellEnd"/>
+      <w:r>
+        <w:t xml:space="preserve"> </w:t>
+      </w:r>
+      <w:proofErr w:type="spellStart"/>
+      <w:r>
+        <w:t>về</w:t>
+      </w:r>
+      <w:proofErr w:type="spellEnd"/>
+      <w:r>
+        <w:t xml:space="preserve"> </w:t>
+      </w:r>
+      <w:proofErr w:type="spellStart"/>
+      <w:r>
+        <w:t>cho</w:t>
+      </w:r>
+      <w:proofErr w:type="spellEnd"/>
+      <w:r>
+        <w:t xml:space="preserve"> </w:t>
+      </w:r>
+      <w:r>
+        <w:t xml:space="preserve">client, </w:t>
+      </w:r>
+      <w:proofErr w:type="spellStart"/>
+      <w:r>
+        <w:t>trình</w:t>
+      </w:r>
+      <w:proofErr w:type="spellEnd"/>
+      <w:r>
+        <w:t xml:space="preserve"> </w:t>
+      </w:r>
+      <w:proofErr w:type="spellStart"/>
+      <w:r>
+        <w:t>duyệt</w:t>
+      </w:r>
+      <w:proofErr w:type="spellEnd"/>
+      <w:r>
+        <w:t xml:space="preserve"> web (client) </w:t>
+      </w:r>
+      <w:proofErr w:type="spellStart"/>
+      <w:r>
+        <w:t>sẽ</w:t>
+      </w:r>
+      <w:proofErr w:type="spellEnd"/>
+      <w:r>
+        <w:t xml:space="preserve"> </w:t>
+      </w:r>
+      <w:proofErr w:type="spellStart"/>
+      <w:r>
+        <w:t>hiển</w:t>
+      </w:r>
+      <w:proofErr w:type="spellEnd"/>
+      <w:r>
+        <w:t xml:space="preserve"> </w:t>
+      </w:r>
+      <w:proofErr w:type="spellStart"/>
+      <w:r>
+        <w:t>thị</w:t>
+      </w:r>
+      <w:proofErr w:type="spellEnd"/>
+      <w:r>
+        <w:t xml:space="preserve"> </w:t>
+      </w:r>
+      <w:proofErr w:type="spellStart"/>
+      <w:r>
+        <w:t>toàn</w:t>
+      </w:r>
+      <w:proofErr w:type="spellEnd"/>
+      <w:r>
+        <w:t xml:space="preserve"> </w:t>
+      </w:r>
+      <w:proofErr w:type="spellStart"/>
+      <w:r>
+        <w:t>bộ</w:t>
+      </w:r>
+      <w:proofErr w:type="spellEnd"/>
+      <w:r>
+        <w:t xml:space="preserve"> </w:t>
+      </w:r>
+      <w:proofErr w:type="spellStart"/>
+      <w:r>
+        <w:t>thông</w:t>
+      </w:r>
+      <w:proofErr w:type="spellEnd"/>
+      <w:r>
+        <w:t xml:space="preserve"> tin </w:t>
+      </w:r>
+      <w:proofErr w:type="spellStart"/>
+      <w:r>
+        <w:t>của</w:t>
+      </w:r>
+      <w:proofErr w:type="spellEnd"/>
+      <w:r>
+        <w:t xml:space="preserve"> </w:t>
+      </w:r>
+      <w:proofErr w:type="spellStart"/>
+      <w:r>
+        <w:t>người</w:t>
+      </w:r>
+      <w:proofErr w:type="spellEnd"/>
+      <w:r>
+        <w:t xml:space="preserve"> </w:t>
+      </w:r>
+      <w:proofErr w:type="spellStart"/>
+      <w:r>
+        <w:t>dùng</w:t>
+      </w:r>
+      <w:proofErr w:type="spellEnd"/>
+      <w:r>
+        <w:t xml:space="preserve"> </w:t>
+      </w:r>
+      <w:proofErr w:type="spellStart"/>
+      <w:r>
+        <w:t>nếu</w:t>
+      </w:r>
+      <w:proofErr w:type="spellEnd"/>
+      <w:r>
+        <w:t xml:space="preserve"> </w:t>
+      </w:r>
+      <w:proofErr w:type="spellStart"/>
+      <w:r>
+        <w:t>đã</w:t>
+      </w:r>
+      <w:proofErr w:type="spellEnd"/>
+      <w:r>
+        <w:t xml:space="preserve"> </w:t>
+      </w:r>
+      <w:proofErr w:type="spellStart"/>
+      <w:r>
+        <w:t>đăng</w:t>
+      </w:r>
+      <w:proofErr w:type="spellEnd"/>
+      <w:r>
+        <w:t xml:space="preserve"> </w:t>
+      </w:r>
+      <w:proofErr w:type="spellStart"/>
+      <w:r>
+        <w:t>nhập</w:t>
+      </w:r>
+      <w:proofErr w:type="spellEnd"/>
+      <w:r>
+        <w:t xml:space="preserve">, </w:t>
+      </w:r>
+      <w:proofErr w:type="spellStart"/>
+      <w:r>
+        <w:t>ngược</w:t>
+      </w:r>
+      <w:proofErr w:type="spellEnd"/>
+      <w:r>
+        <w:t xml:space="preserve"> </w:t>
+      </w:r>
+      <w:proofErr w:type="spellStart"/>
+      <w:r>
+        <w:t>lại</w:t>
+      </w:r>
+      <w:proofErr w:type="spellEnd"/>
+      <w:r>
+        <w:t xml:space="preserve"> </w:t>
+      </w:r>
+      <w:proofErr w:type="spellStart"/>
+      <w:r>
+        <w:t>thì</w:t>
+      </w:r>
+      <w:proofErr w:type="spellEnd"/>
+      <w:r>
+        <w:t xml:space="preserve"> </w:t>
+      </w:r>
+      <w:proofErr w:type="spellStart"/>
+      <w:r>
+        <w:t>sẽ</w:t>
+      </w:r>
+      <w:proofErr w:type="spellEnd"/>
+      <w:r>
+        <w:t xml:space="preserve"> redirect </w:t>
+      </w:r>
+      <w:proofErr w:type="spellStart"/>
+      <w:r>
+        <w:t>tới</w:t>
+      </w:r>
+      <w:proofErr w:type="spellEnd"/>
+      <w:r>
+        <w:t xml:space="preserve"> </w:t>
+      </w:r>
+      <w:proofErr w:type="spellStart"/>
+      <w:r>
+        <w:t>trang</w:t>
+      </w:r>
+      <w:proofErr w:type="spellEnd"/>
+      <w:r>
+        <w:t xml:space="preserve"> </w:t>
+      </w:r>
+      <w:proofErr w:type="spellStart"/>
+      <w:r>
+        <w:t>đăng</w:t>
+      </w:r>
+      <w:proofErr w:type="spellEnd"/>
+      <w:r>
+        <w:t xml:space="preserve"> </w:t>
+      </w:r>
+      <w:proofErr w:type="spellStart"/>
+      <w:r>
+        <w:t>nhập</w:t>
+      </w:r>
+      <w:proofErr w:type="spellEnd"/>
+      <w:r>
+        <w:t>.</w:t>
       </w:r>
     </w:p>
     <w:p>
@@ -429,11 +2321,317 @@
           <w:numId w:val="8"/>
         </w:numPr>
       </w:pPr>
-      <w:r>
-        <w:t>Người dùng muốn chỉnh sửa thông tin cá nhân thì cần phải nhấp vào link Profile để hiển thị thông tin cá nhân trước sau đó mới chỉnh sửa</w:t>
-      </w:r>
-      <w:r>
-        <w:t>. Sau khi chỉnh sửa xong, dữ liệu sẽ được gửi lên server và server sẽ update lại database.</w:t>
+      <w:proofErr w:type="spellStart"/>
+      <w:r>
+        <w:t>Người</w:t>
+      </w:r>
+      <w:proofErr w:type="spellEnd"/>
+      <w:r>
+        <w:t xml:space="preserve"> </w:t>
+      </w:r>
+      <w:proofErr w:type="spellStart"/>
+      <w:r>
+        <w:t>dùng</w:t>
+      </w:r>
+      <w:proofErr w:type="spellEnd"/>
+      <w:r>
+        <w:t xml:space="preserve"> </w:t>
+      </w:r>
+      <w:proofErr w:type="spellStart"/>
+      <w:r>
+        <w:t>muốn</w:t>
+      </w:r>
+      <w:proofErr w:type="spellEnd"/>
+      <w:r>
+        <w:t xml:space="preserve"> </w:t>
+      </w:r>
+      <w:proofErr w:type="spellStart"/>
+      <w:r>
+        <w:t>chỉnh</w:t>
+      </w:r>
+      <w:proofErr w:type="spellEnd"/>
+      <w:r>
+        <w:t xml:space="preserve"> </w:t>
+      </w:r>
+      <w:proofErr w:type="spellStart"/>
+      <w:r>
+        <w:t>sửa</w:t>
+      </w:r>
+      <w:proofErr w:type="spellEnd"/>
+      <w:r>
+        <w:t xml:space="preserve"> </w:t>
+      </w:r>
+      <w:proofErr w:type="spellStart"/>
+      <w:r>
+        <w:t>thông</w:t>
+      </w:r>
+      <w:proofErr w:type="spellEnd"/>
+      <w:r>
+        <w:t xml:space="preserve"> tin </w:t>
+      </w:r>
+      <w:proofErr w:type="spellStart"/>
+      <w:r>
+        <w:t>cá</w:t>
+      </w:r>
+      <w:proofErr w:type="spellEnd"/>
+      <w:r>
+        <w:t xml:space="preserve"> </w:t>
+      </w:r>
+      <w:proofErr w:type="spellStart"/>
+      <w:r>
+        <w:t>nhân</w:t>
+      </w:r>
+      <w:proofErr w:type="spellEnd"/>
+      <w:r>
+        <w:t xml:space="preserve"> </w:t>
+      </w:r>
+      <w:proofErr w:type="spellStart"/>
+      <w:r>
+        <w:t>thì</w:t>
+      </w:r>
+      <w:proofErr w:type="spellEnd"/>
+      <w:r>
+        <w:t xml:space="preserve"> </w:t>
+      </w:r>
+      <w:proofErr w:type="spellStart"/>
+      <w:r>
+        <w:t>cần</w:t>
+      </w:r>
+      <w:proofErr w:type="spellEnd"/>
+      <w:r>
+        <w:t xml:space="preserve"> </w:t>
+      </w:r>
+      <w:proofErr w:type="spellStart"/>
+      <w:r>
+        <w:t>phải</w:t>
+      </w:r>
+      <w:proofErr w:type="spellEnd"/>
+      <w:r>
+        <w:t xml:space="preserve"> </w:t>
+      </w:r>
+      <w:proofErr w:type="spellStart"/>
+      <w:r>
+        <w:t>nhấp</w:t>
+      </w:r>
+      <w:proofErr w:type="spellEnd"/>
+      <w:r>
+        <w:t xml:space="preserve"> </w:t>
+      </w:r>
+      <w:proofErr w:type="spellStart"/>
+      <w:r>
+        <w:t>vào</w:t>
+      </w:r>
+      <w:proofErr w:type="spellEnd"/>
+      <w:r>
+        <w:t xml:space="preserve"> link Profile </w:t>
+      </w:r>
+      <w:proofErr w:type="spellStart"/>
+      <w:r>
+        <w:t>để</w:t>
+      </w:r>
+      <w:proofErr w:type="spellEnd"/>
+      <w:r>
+        <w:t xml:space="preserve"> </w:t>
+      </w:r>
+      <w:proofErr w:type="spellStart"/>
+      <w:r>
+        <w:t>hiển</w:t>
+      </w:r>
+      <w:proofErr w:type="spellEnd"/>
+      <w:r>
+        <w:t xml:space="preserve"> </w:t>
+      </w:r>
+      <w:proofErr w:type="spellStart"/>
+      <w:r>
+        <w:t>thị</w:t>
+      </w:r>
+      <w:proofErr w:type="spellEnd"/>
+      <w:r>
+        <w:t xml:space="preserve"> </w:t>
+      </w:r>
+      <w:proofErr w:type="spellStart"/>
+      <w:r>
+        <w:t>thông</w:t>
+      </w:r>
+      <w:proofErr w:type="spellEnd"/>
+      <w:r>
+        <w:t xml:space="preserve"> tin </w:t>
+      </w:r>
+      <w:proofErr w:type="spellStart"/>
+      <w:r>
+        <w:t>cá</w:t>
+      </w:r>
+      <w:proofErr w:type="spellEnd"/>
+      <w:r>
+        <w:t xml:space="preserve"> </w:t>
+      </w:r>
+      <w:proofErr w:type="spellStart"/>
+      <w:r>
+        <w:t>nhân</w:t>
+      </w:r>
+      <w:proofErr w:type="spellEnd"/>
+      <w:r>
+        <w:t xml:space="preserve"> </w:t>
+      </w:r>
+      <w:proofErr w:type="spellStart"/>
+      <w:r>
+        <w:t>trước</w:t>
+      </w:r>
+      <w:proofErr w:type="spellEnd"/>
+      <w:r>
+        <w:t xml:space="preserve"> </w:t>
+      </w:r>
+      <w:proofErr w:type="spellStart"/>
+      <w:r>
+        <w:t>sau</w:t>
+      </w:r>
+      <w:proofErr w:type="spellEnd"/>
+      <w:r>
+        <w:t xml:space="preserve"> </w:t>
+      </w:r>
+      <w:proofErr w:type="spellStart"/>
+      <w:r>
+        <w:t>đó</w:t>
+      </w:r>
+      <w:proofErr w:type="spellEnd"/>
+      <w:r>
+        <w:t xml:space="preserve"> </w:t>
+      </w:r>
+      <w:proofErr w:type="spellStart"/>
+      <w:r>
+        <w:t>mới</w:t>
+      </w:r>
+      <w:proofErr w:type="spellEnd"/>
+      <w:r>
+        <w:t xml:space="preserve"> </w:t>
+      </w:r>
+      <w:proofErr w:type="spellStart"/>
+      <w:r>
+        <w:t>chỉnh</w:t>
+      </w:r>
+      <w:proofErr w:type="spellEnd"/>
+      <w:r>
+        <w:t xml:space="preserve"> </w:t>
+      </w:r>
+      <w:proofErr w:type="spellStart"/>
+      <w:r>
+        <w:t>sửa</w:t>
+      </w:r>
+      <w:proofErr w:type="spellEnd"/>
+      <w:r>
+        <w:t xml:space="preserve">. </w:t>
+      </w:r>
+      <w:proofErr w:type="spellStart"/>
+      <w:r>
+        <w:t>Sau</w:t>
+      </w:r>
+      <w:proofErr w:type="spellEnd"/>
+      <w:r>
+        <w:t xml:space="preserve"> </w:t>
+      </w:r>
+      <w:proofErr w:type="spellStart"/>
+      <w:r>
+        <w:t>khi</w:t>
+      </w:r>
+      <w:proofErr w:type="spellEnd"/>
+      <w:r>
+        <w:t xml:space="preserve"> </w:t>
+      </w:r>
+      <w:proofErr w:type="spellStart"/>
+      <w:r>
+        <w:t>chỉnh</w:t>
+      </w:r>
+      <w:proofErr w:type="spellEnd"/>
+      <w:r>
+        <w:t xml:space="preserve"> </w:t>
+      </w:r>
+      <w:proofErr w:type="spellStart"/>
+      <w:r>
+        <w:t>sửa</w:t>
+      </w:r>
+      <w:proofErr w:type="spellEnd"/>
+      <w:r>
+        <w:t xml:space="preserve"> </w:t>
+      </w:r>
+      <w:proofErr w:type="spellStart"/>
+      <w:r>
+        <w:t>xong</w:t>
+      </w:r>
+      <w:proofErr w:type="spellEnd"/>
+      <w:r>
+        <w:t xml:space="preserve">, </w:t>
+      </w:r>
+      <w:proofErr w:type="spellStart"/>
+      <w:r>
+        <w:t>dữ</w:t>
+      </w:r>
+      <w:proofErr w:type="spellEnd"/>
+      <w:r>
+        <w:t xml:space="preserve"> </w:t>
+      </w:r>
+      <w:proofErr w:type="spellStart"/>
+      <w:r>
+        <w:t>liệu</w:t>
+      </w:r>
+      <w:proofErr w:type="spellEnd"/>
+      <w:r>
+        <w:t xml:space="preserve"> </w:t>
+      </w:r>
+      <w:proofErr w:type="spellStart"/>
+      <w:r>
+        <w:t>sẽ</w:t>
+      </w:r>
+      <w:proofErr w:type="spellEnd"/>
+      <w:r>
+        <w:t xml:space="preserve"> </w:t>
+      </w:r>
+      <w:proofErr w:type="spellStart"/>
+      <w:r>
+        <w:t>được</w:t>
+      </w:r>
+      <w:proofErr w:type="spellEnd"/>
+      <w:r>
+        <w:t xml:space="preserve"> </w:t>
+      </w:r>
+      <w:proofErr w:type="spellStart"/>
+      <w:r>
+        <w:t>gửi</w:t>
+      </w:r>
+      <w:proofErr w:type="spellEnd"/>
+      <w:r>
+        <w:t xml:space="preserve"> </w:t>
+      </w:r>
+      <w:proofErr w:type="spellStart"/>
+      <w:r>
+        <w:t>lên</w:t>
+      </w:r>
+      <w:proofErr w:type="spellEnd"/>
+      <w:r>
+        <w:t xml:space="preserve"> server </w:t>
+      </w:r>
+      <w:proofErr w:type="spellStart"/>
+      <w:r>
+        <w:t>và</w:t>
+      </w:r>
+      <w:proofErr w:type="spellEnd"/>
+      <w:r>
+        <w:t xml:space="preserve"> server </w:t>
+      </w:r>
+      <w:proofErr w:type="spellStart"/>
+      <w:r>
+        <w:t>sẽ</w:t>
+      </w:r>
+      <w:proofErr w:type="spellEnd"/>
+      <w:r>
+        <w:t xml:space="preserve"> update </w:t>
+      </w:r>
+      <w:proofErr w:type="spellStart"/>
+      <w:r>
+        <w:t>lại</w:t>
+      </w:r>
+      <w:proofErr w:type="spellEnd"/>
+      <w:r>
+        <w:t xml:space="preserve"> database.</w:t>
       </w:r>
     </w:p>
     <w:p>
@@ -444,9 +2642,43 @@
           <w:numId w:val="1"/>
         </w:numPr>
       </w:pPr>
-      <w:r>
-        <w:t>Hỗ trợ đa ngôn ngữ</w:t>
-      </w:r>
+      <w:proofErr w:type="spellStart"/>
+      <w:r>
+        <w:t>Hỗ</w:t>
+      </w:r>
+      <w:proofErr w:type="spellEnd"/>
+      <w:r>
+        <w:t xml:space="preserve"> </w:t>
+      </w:r>
+      <w:proofErr w:type="spellStart"/>
+      <w:r>
+        <w:t>trợ</w:t>
+      </w:r>
+      <w:proofErr w:type="spellEnd"/>
+      <w:r>
+        <w:t xml:space="preserve"> </w:t>
+      </w:r>
+      <w:proofErr w:type="spellStart"/>
+      <w:r>
+        <w:t>đa</w:t>
+      </w:r>
+      <w:proofErr w:type="spellEnd"/>
+      <w:r>
+        <w:t xml:space="preserve"> </w:t>
+      </w:r>
+      <w:proofErr w:type="spellStart"/>
+      <w:r>
+        <w:t>ngôn</w:t>
+      </w:r>
+      <w:proofErr w:type="spellEnd"/>
+      <w:r>
+        <w:t xml:space="preserve"> </w:t>
+      </w:r>
+      <w:proofErr w:type="spellStart"/>
+      <w:r>
+        <w:t>ngữ</w:t>
+      </w:r>
+      <w:proofErr w:type="spellEnd"/>
     </w:p>
     <w:p>
       <w:pPr>
@@ -477,7 +2709,7 @@
                     <pic:cNvPicPr/>
                   </pic:nvPicPr>
                   <pic:blipFill>
-                    <a:blip r:embed="rId9">
+                    <a:blip r:embed="rId10">
                       <a:extLst>
                         <a:ext uri="{28A0092B-C50C-407E-A947-70E740481C1C}">
                           <a14:useLocalDpi xmlns:a14="http://schemas.microsoft.com/office/drawing/2010/main" val="0"/>
@@ -512,10 +2744,36 @@
           <w:numId w:val="6"/>
         </w:numPr>
       </w:pPr>
+      <w:proofErr w:type="spellStart"/>
       <w:r>
         <w:lastRenderedPageBreak/>
-        <w:t>Mô tả tóm tắt</w:t>
-      </w:r>
+        <w:t>Mô</w:t>
+      </w:r>
+      <w:proofErr w:type="spellEnd"/>
+      <w:r>
+        <w:t xml:space="preserve"> </w:t>
+      </w:r>
+      <w:proofErr w:type="spellStart"/>
+      <w:r>
+        <w:t>tả</w:t>
+      </w:r>
+      <w:proofErr w:type="spellEnd"/>
+      <w:r>
+        <w:t xml:space="preserve"> </w:t>
+      </w:r>
+      <w:proofErr w:type="spellStart"/>
+      <w:r>
+        <w:t>tóm</w:t>
+      </w:r>
+      <w:proofErr w:type="spellEnd"/>
+      <w:r>
+        <w:t xml:space="preserve"> </w:t>
+      </w:r>
+      <w:proofErr w:type="spellStart"/>
+      <w:r>
+        <w:t>tắt</w:t>
+      </w:r>
+      <w:proofErr w:type="spellEnd"/>
     </w:p>
     <w:p>
       <w:pPr>
@@ -525,15 +2783,97 @@
           <w:numId w:val="9"/>
         </w:numPr>
       </w:pPr>
-      <w:r>
-        <w:t xml:space="preserve">Tất cả các </w:t>
+      <w:proofErr w:type="spellStart"/>
+      <w:r>
+        <w:t>Tất</w:t>
+      </w:r>
+      <w:proofErr w:type="spellEnd"/>
+      <w:r>
+        <w:t xml:space="preserve"> </w:t>
+      </w:r>
+      <w:proofErr w:type="spellStart"/>
+      <w:r>
+        <w:t>cả</w:t>
+      </w:r>
+      <w:proofErr w:type="spellEnd"/>
+      <w:r>
+        <w:t xml:space="preserve"> </w:t>
+      </w:r>
+      <w:proofErr w:type="spellStart"/>
+      <w:r>
+        <w:t>các</w:t>
+      </w:r>
+      <w:proofErr w:type="spellEnd"/>
+      <w:r>
+        <w:t xml:space="preserve"> </w:t>
       </w:r>
       <w:r>
         <w:t>visitor*</w:t>
       </w:r>
       <w:r>
-        <w:t xml:space="preserve"> đều có chức năng tùy chọn ngôn ngữ</w:t>
-      </w:r>
+        <w:t xml:space="preserve"> </w:t>
+      </w:r>
+      <w:proofErr w:type="spellStart"/>
+      <w:r>
+        <w:t>đều</w:t>
+      </w:r>
+      <w:proofErr w:type="spellEnd"/>
+      <w:r>
+        <w:t xml:space="preserve"> </w:t>
+      </w:r>
+      <w:proofErr w:type="spellStart"/>
+      <w:r>
+        <w:t>có</w:t>
+      </w:r>
+      <w:proofErr w:type="spellEnd"/>
+      <w:r>
+        <w:t xml:space="preserve"> </w:t>
+      </w:r>
+      <w:proofErr w:type="spellStart"/>
+      <w:r>
+        <w:t>chức</w:t>
+      </w:r>
+      <w:proofErr w:type="spellEnd"/>
+      <w:r>
+        <w:t xml:space="preserve"> </w:t>
+      </w:r>
+      <w:proofErr w:type="spellStart"/>
+      <w:r>
+        <w:t>năng</w:t>
+      </w:r>
+      <w:proofErr w:type="spellEnd"/>
+      <w:r>
+        <w:t xml:space="preserve"> </w:t>
+      </w:r>
+      <w:proofErr w:type="spellStart"/>
+      <w:r>
+        <w:t>tùy</w:t>
+      </w:r>
+      <w:proofErr w:type="spellEnd"/>
+      <w:r>
+        <w:t xml:space="preserve"> </w:t>
+      </w:r>
+      <w:proofErr w:type="spellStart"/>
+      <w:r>
+        <w:t>chọn</w:t>
+      </w:r>
+      <w:proofErr w:type="spellEnd"/>
+      <w:r>
+        <w:t xml:space="preserve"> </w:t>
+      </w:r>
+      <w:proofErr w:type="spellStart"/>
+      <w:r>
+        <w:t>ngôn</w:t>
+      </w:r>
+      <w:proofErr w:type="spellEnd"/>
+      <w:r>
+        <w:t xml:space="preserve"> </w:t>
+      </w:r>
+      <w:proofErr w:type="spellStart"/>
+      <w:r>
+        <w:t>ngữ</w:t>
+      </w:r>
+      <w:proofErr w:type="spellEnd"/>
       <w:r>
         <w:t>.</w:t>
       </w:r>
@@ -546,9 +2886,43 @@
           <w:numId w:val="6"/>
         </w:numPr>
       </w:pPr>
-      <w:r>
-        <w:t>Mô tả các quá trình</w:t>
-      </w:r>
+      <w:proofErr w:type="spellStart"/>
+      <w:r>
+        <w:t>Mô</w:t>
+      </w:r>
+      <w:proofErr w:type="spellEnd"/>
+      <w:r>
+        <w:t xml:space="preserve"> </w:t>
+      </w:r>
+      <w:proofErr w:type="spellStart"/>
+      <w:r>
+        <w:t>tả</w:t>
+      </w:r>
+      <w:proofErr w:type="spellEnd"/>
+      <w:r>
+        <w:t xml:space="preserve"> </w:t>
+      </w:r>
+      <w:proofErr w:type="spellStart"/>
+      <w:r>
+        <w:t>các</w:t>
+      </w:r>
+      <w:proofErr w:type="spellEnd"/>
+      <w:r>
+        <w:t xml:space="preserve"> </w:t>
+      </w:r>
+      <w:proofErr w:type="spellStart"/>
+      <w:r>
+        <w:t>quá</w:t>
+      </w:r>
+      <w:proofErr w:type="spellEnd"/>
+      <w:r>
+        <w:t xml:space="preserve"> </w:t>
+      </w:r>
+      <w:proofErr w:type="spellStart"/>
+      <w:r>
+        <w:t>trình</w:t>
+      </w:r>
+      <w:proofErr w:type="spellEnd"/>
     </w:p>
     <w:p>
       <w:pPr>
@@ -558,8 +2932,13 @@
           <w:numId w:val="9"/>
         </w:numPr>
       </w:pPr>
-      <w:r>
-        <w:t xml:space="preserve">Khi </w:t>
+      <w:proofErr w:type="spellStart"/>
+      <w:r>
+        <w:t>Khi</w:t>
+      </w:r>
+      <w:proofErr w:type="spellEnd"/>
+      <w:r>
+        <w:t xml:space="preserve"> </w:t>
       </w:r>
       <w:r>
         <w:t>visitor</w:t>
@@ -567,15 +2946,214 @@
       <w:r>
         <w:t xml:space="preserve"> </w:t>
       </w:r>
-      <w:r>
-        <w:t>chọn ngôn ngữ bằng cách bấm vào các link tùy chọn ngôn ngữ</w:t>
-      </w:r>
+      <w:proofErr w:type="spellStart"/>
+      <w:r>
+        <w:t>chọn</w:t>
+      </w:r>
+      <w:proofErr w:type="spellEnd"/>
+      <w:r>
+        <w:t xml:space="preserve"> </w:t>
+      </w:r>
+      <w:proofErr w:type="spellStart"/>
+      <w:r>
+        <w:t>ngôn</w:t>
+      </w:r>
+      <w:proofErr w:type="spellEnd"/>
+      <w:r>
+        <w:t xml:space="preserve"> </w:t>
+      </w:r>
+      <w:proofErr w:type="spellStart"/>
+      <w:r>
+        <w:t>ngữ</w:t>
+      </w:r>
+      <w:proofErr w:type="spellEnd"/>
+      <w:r>
+        <w:t xml:space="preserve"> </w:t>
+      </w:r>
+      <w:proofErr w:type="spellStart"/>
+      <w:r>
+        <w:t>bằng</w:t>
+      </w:r>
+      <w:proofErr w:type="spellEnd"/>
+      <w:r>
+        <w:t xml:space="preserve"> </w:t>
+      </w:r>
+      <w:proofErr w:type="spellStart"/>
+      <w:r>
+        <w:t>cách</w:t>
+      </w:r>
+      <w:proofErr w:type="spellEnd"/>
+      <w:r>
+        <w:t xml:space="preserve"> </w:t>
+      </w:r>
+      <w:proofErr w:type="spellStart"/>
+      <w:r>
+        <w:t>bấm</w:t>
+      </w:r>
+      <w:proofErr w:type="spellEnd"/>
+      <w:r>
+        <w:t xml:space="preserve"> </w:t>
+      </w:r>
+      <w:proofErr w:type="spellStart"/>
+      <w:r>
+        <w:t>vào</w:t>
+      </w:r>
+      <w:proofErr w:type="spellEnd"/>
+      <w:r>
+        <w:t xml:space="preserve"> </w:t>
+      </w:r>
+      <w:proofErr w:type="spellStart"/>
+      <w:r>
+        <w:t>các</w:t>
+      </w:r>
+      <w:proofErr w:type="spellEnd"/>
+      <w:r>
+        <w:t xml:space="preserve"> link </w:t>
+      </w:r>
+      <w:proofErr w:type="spellStart"/>
+      <w:r>
+        <w:t>tùy</w:t>
+      </w:r>
+      <w:proofErr w:type="spellEnd"/>
+      <w:r>
+        <w:t xml:space="preserve"> </w:t>
+      </w:r>
+      <w:proofErr w:type="spellStart"/>
+      <w:r>
+        <w:t>chọn</w:t>
+      </w:r>
+      <w:proofErr w:type="spellEnd"/>
+      <w:r>
+        <w:t xml:space="preserve"> </w:t>
+      </w:r>
+      <w:proofErr w:type="spellStart"/>
+      <w:r>
+        <w:t>ngôn</w:t>
+      </w:r>
+      <w:proofErr w:type="spellEnd"/>
+      <w:r>
+        <w:t xml:space="preserve"> </w:t>
+      </w:r>
+      <w:proofErr w:type="spellStart"/>
+      <w:r>
+        <w:t>ngữ</w:t>
+      </w:r>
+      <w:proofErr w:type="spellEnd"/>
       <w:r>
         <w:t xml:space="preserve">, </w:t>
       </w:r>
       <w:r>
-        <w:t>server sẽ dựa vào đó mà lựa chọn ngôn ngữ thích hợp để hiển thị</w:t>
-      </w:r>
+        <w:t xml:space="preserve">server </w:t>
+      </w:r>
+      <w:proofErr w:type="spellStart"/>
+      <w:r>
+        <w:t>sẽ</w:t>
+      </w:r>
+      <w:proofErr w:type="spellEnd"/>
+      <w:r>
+        <w:t xml:space="preserve"> </w:t>
+      </w:r>
+      <w:proofErr w:type="spellStart"/>
+      <w:r>
+        <w:t>dựa</w:t>
+      </w:r>
+      <w:proofErr w:type="spellEnd"/>
+      <w:r>
+        <w:t xml:space="preserve"> </w:t>
+      </w:r>
+      <w:proofErr w:type="spellStart"/>
+      <w:r>
+        <w:t>vào</w:t>
+      </w:r>
+      <w:proofErr w:type="spellEnd"/>
+      <w:r>
+        <w:t xml:space="preserve"> </w:t>
+      </w:r>
+      <w:proofErr w:type="spellStart"/>
+      <w:r>
+        <w:t>đó</w:t>
+      </w:r>
+      <w:proofErr w:type="spellEnd"/>
+      <w:r>
+        <w:t xml:space="preserve"> </w:t>
+      </w:r>
+      <w:proofErr w:type="spellStart"/>
+      <w:r>
+        <w:t>mà</w:t>
+      </w:r>
+      <w:proofErr w:type="spellEnd"/>
+      <w:r>
+        <w:t xml:space="preserve"> </w:t>
+      </w:r>
+      <w:proofErr w:type="spellStart"/>
+      <w:r>
+        <w:t>lựa</w:t>
+      </w:r>
+      <w:proofErr w:type="spellEnd"/>
+      <w:r>
+        <w:t xml:space="preserve"> </w:t>
+      </w:r>
+      <w:proofErr w:type="spellStart"/>
+      <w:r>
+        <w:t>chọn</w:t>
+      </w:r>
+      <w:proofErr w:type="spellEnd"/>
+      <w:r>
+        <w:t xml:space="preserve"> </w:t>
+      </w:r>
+      <w:proofErr w:type="spellStart"/>
+      <w:r>
+        <w:t>ngôn</w:t>
+      </w:r>
+      <w:proofErr w:type="spellEnd"/>
+      <w:r>
+        <w:t xml:space="preserve"> </w:t>
+      </w:r>
+      <w:proofErr w:type="spellStart"/>
+      <w:r>
+        <w:t>ngữ</w:t>
+      </w:r>
+      <w:proofErr w:type="spellEnd"/>
+      <w:r>
+        <w:t xml:space="preserve"> </w:t>
+      </w:r>
+      <w:proofErr w:type="spellStart"/>
+      <w:r>
+        <w:t>thích</w:t>
+      </w:r>
+      <w:proofErr w:type="spellEnd"/>
+      <w:r>
+        <w:t xml:space="preserve"> </w:t>
+      </w:r>
+      <w:proofErr w:type="spellStart"/>
+      <w:r>
+        <w:t>hợp</w:t>
+      </w:r>
+      <w:proofErr w:type="spellEnd"/>
+      <w:r>
+        <w:t xml:space="preserve"> </w:t>
+      </w:r>
+      <w:proofErr w:type="spellStart"/>
+      <w:r>
+        <w:t>để</w:t>
+      </w:r>
+      <w:proofErr w:type="spellEnd"/>
+      <w:r>
+        <w:t xml:space="preserve"> </w:t>
+      </w:r>
+      <w:proofErr w:type="spellStart"/>
+      <w:r>
+        <w:t>hiển</w:t>
+      </w:r>
+      <w:proofErr w:type="spellEnd"/>
+      <w:r>
+        <w:t xml:space="preserve"> </w:t>
+      </w:r>
+      <w:proofErr w:type="spellStart"/>
+      <w:r>
+        <w:t>thị</w:t>
+      </w:r>
+      <w:proofErr w:type="spellEnd"/>
       <w:r>
         <w:t>.</w:t>
       </w:r>
@@ -584,11 +3162,67 @@
       <w:pPr>
         <w:ind w:left="720"/>
       </w:pPr>
-      <w:r>
-        <w:t>*visitor: khách hoặc thành viên trong hệ thống.</w:t>
-      </w:r>
-      <w:bookmarkStart w:id="0" w:name="_GoBack"/>
-      <w:bookmarkEnd w:id="0"/>
+      <w:proofErr w:type="gramStart"/>
+      <w:r>
+        <w:t xml:space="preserve">*visitor: </w:t>
+      </w:r>
+      <w:proofErr w:type="spellStart"/>
+      <w:r>
+        <w:t>khách</w:t>
+      </w:r>
+      <w:proofErr w:type="spellEnd"/>
+      <w:r>
+        <w:t xml:space="preserve"> </w:t>
+      </w:r>
+      <w:proofErr w:type="spellStart"/>
+      <w:r>
+        <w:t>hoặc</w:t>
+      </w:r>
+      <w:proofErr w:type="spellEnd"/>
+      <w:r>
+        <w:t xml:space="preserve"> </w:t>
+      </w:r>
+      <w:proofErr w:type="spellStart"/>
+      <w:r>
+        <w:t>thành</w:t>
+      </w:r>
+      <w:proofErr w:type="spellEnd"/>
+      <w:r>
+        <w:t xml:space="preserve"> </w:t>
+      </w:r>
+      <w:proofErr w:type="spellStart"/>
+      <w:r>
+        <w:t>viên</w:t>
+      </w:r>
+      <w:proofErr w:type="spellEnd"/>
+      <w:r>
+        <w:t xml:space="preserve"> </w:t>
+      </w:r>
+      <w:proofErr w:type="spellStart"/>
+      <w:r>
+        <w:t>trong</w:t>
+      </w:r>
+      <w:proofErr w:type="spellEnd"/>
+      <w:r>
+        <w:t xml:space="preserve"> </w:t>
+      </w:r>
+      <w:proofErr w:type="spellStart"/>
+      <w:r>
+        <w:t>hệ</w:t>
+      </w:r>
+      <w:proofErr w:type="spellEnd"/>
+      <w:r>
+        <w:t xml:space="preserve"> </w:t>
+      </w:r>
+      <w:proofErr w:type="spellStart"/>
+      <w:r>
+        <w:t>thống</w:t>
+      </w:r>
+      <w:proofErr w:type="spellEnd"/>
+      <w:r>
+        <w:t>.</w:t>
+      </w:r>
+      <w:proofErr w:type="gramEnd"/>
     </w:p>
     <w:sectPr>
       <w:pgSz w:w="12240" w:h="15840"/>
@@ -710,7 +3344,7 @@
         <w:rFonts w:hint="default"/>
       </w:rPr>
     </w:lvl>
-    <w:lvl w:ilvl="1" w:tplc="04090019" w:tentative="1">
+    <w:lvl w:ilvl="1" w:tplc="04090019">
       <w:start w:val="1"/>
       <w:numFmt w:val="lowerLetter"/>
       <w:lvlText w:val="%2."/>
@@ -719,7 +3353,7 @@
         <w:ind w:left="1440" w:hanging="360"/>
       </w:pPr>
     </w:lvl>
-    <w:lvl w:ilvl="2" w:tplc="0409001B" w:tentative="1">
+    <w:lvl w:ilvl="2" w:tplc="0409001B">
       <w:start w:val="1"/>
       <w:numFmt w:val="lowerRoman"/>
       <w:lvlText w:val="%3."/>
@@ -1417,6 +4051,190 @@
     </w:lvl>
   </w:abstractNum>
   <w:abstractNum w:abstractNumId="8">
+    <w:nsid w:val="6E6268F6"/>
+    <w:multiLevelType w:val="hybridMultilevel"/>
+    <w:tmpl w:val="FA10DE58"/>
+    <w:lvl w:ilvl="0" w:tplc="0409000F">
+      <w:start w:val="1"/>
+      <w:numFmt w:val="decimal"/>
+      <w:lvlText w:val="%1."/>
+      <w:lvlJc w:val="left"/>
+      <w:pPr>
+        <w:ind w:left="720" w:hanging="360"/>
+      </w:pPr>
+      <w:rPr>
+        <w:rFonts w:hint="default"/>
+      </w:rPr>
+    </w:lvl>
+    <w:lvl w:ilvl="1" w:tplc="04090019">
+      <w:start w:val="1"/>
+      <w:numFmt w:val="lowerLetter"/>
+      <w:lvlText w:val="%2."/>
+      <w:lvlJc w:val="left"/>
+      <w:pPr>
+        <w:ind w:left="1440" w:hanging="360"/>
+      </w:pPr>
+    </w:lvl>
+    <w:lvl w:ilvl="2" w:tplc="04090001">
+      <w:start w:val="1"/>
+      <w:numFmt w:val="bullet"/>
+      <w:lvlText w:val=""/>
+      <w:lvlJc w:val="left"/>
+      <w:pPr>
+        <w:ind w:left="2160" w:hanging="180"/>
+      </w:pPr>
+      <w:rPr>
+        <w:rFonts w:ascii="Symbol" w:hAnsi="Symbol" w:hint="default"/>
+      </w:rPr>
+    </w:lvl>
+    <w:lvl w:ilvl="3" w:tplc="0409000F" w:tentative="1">
+      <w:start w:val="1"/>
+      <w:numFmt w:val="decimal"/>
+      <w:lvlText w:val="%4."/>
+      <w:lvlJc w:val="left"/>
+      <w:pPr>
+        <w:ind w:left="2880" w:hanging="360"/>
+      </w:pPr>
+    </w:lvl>
+    <w:lvl w:ilvl="4" w:tplc="04090019" w:tentative="1">
+      <w:start w:val="1"/>
+      <w:numFmt w:val="lowerLetter"/>
+      <w:lvlText w:val="%5."/>
+      <w:lvlJc w:val="left"/>
+      <w:pPr>
+        <w:ind w:left="3600" w:hanging="360"/>
+      </w:pPr>
+    </w:lvl>
+    <w:lvl w:ilvl="5" w:tplc="0409001B" w:tentative="1">
+      <w:start w:val="1"/>
+      <w:numFmt w:val="lowerRoman"/>
+      <w:lvlText w:val="%6."/>
+      <w:lvlJc w:val="right"/>
+      <w:pPr>
+        <w:ind w:left="4320" w:hanging="180"/>
+      </w:pPr>
+    </w:lvl>
+    <w:lvl w:ilvl="6" w:tplc="0409000F" w:tentative="1">
+      <w:start w:val="1"/>
+      <w:numFmt w:val="decimal"/>
+      <w:lvlText w:val="%7."/>
+      <w:lvlJc w:val="left"/>
+      <w:pPr>
+        <w:ind w:left="5040" w:hanging="360"/>
+      </w:pPr>
+    </w:lvl>
+    <w:lvl w:ilvl="7" w:tplc="04090019" w:tentative="1">
+      <w:start w:val="1"/>
+      <w:numFmt w:val="lowerLetter"/>
+      <w:lvlText w:val="%8."/>
+      <w:lvlJc w:val="left"/>
+      <w:pPr>
+        <w:ind w:left="5760" w:hanging="360"/>
+      </w:pPr>
+    </w:lvl>
+    <w:lvl w:ilvl="8" w:tplc="0409001B" w:tentative="1">
+      <w:start w:val="1"/>
+      <w:numFmt w:val="lowerRoman"/>
+      <w:lvlText w:val="%9."/>
+      <w:lvlJc w:val="right"/>
+      <w:pPr>
+        <w:ind w:left="6480" w:hanging="180"/>
+      </w:pPr>
+    </w:lvl>
+  </w:abstractNum>
+  <w:abstractNum w:abstractNumId="9">
+    <w:nsid w:val="6F473D5B"/>
+    <w:multiLevelType w:val="hybridMultilevel"/>
+    <w:tmpl w:val="1FE04702"/>
+    <w:lvl w:ilvl="0" w:tplc="0409000F">
+      <w:start w:val="1"/>
+      <w:numFmt w:val="decimal"/>
+      <w:lvlText w:val="%1."/>
+      <w:lvlJc w:val="left"/>
+      <w:pPr>
+        <w:ind w:left="720" w:hanging="360"/>
+      </w:pPr>
+      <w:rPr>
+        <w:rFonts w:hint="default"/>
+      </w:rPr>
+    </w:lvl>
+    <w:lvl w:ilvl="1" w:tplc="04090019">
+      <w:start w:val="1"/>
+      <w:numFmt w:val="lowerLetter"/>
+      <w:lvlText w:val="%2."/>
+      <w:lvlJc w:val="left"/>
+      <w:pPr>
+        <w:ind w:left="1440" w:hanging="360"/>
+      </w:pPr>
+    </w:lvl>
+    <w:lvl w:ilvl="2" w:tplc="04090001">
+      <w:start w:val="1"/>
+      <w:numFmt w:val="bullet"/>
+      <w:lvlText w:val=""/>
+      <w:lvlJc w:val="left"/>
+      <w:pPr>
+        <w:ind w:left="2160" w:hanging="180"/>
+      </w:pPr>
+      <w:rPr>
+        <w:rFonts w:ascii="Symbol" w:hAnsi="Symbol" w:hint="default"/>
+      </w:rPr>
+    </w:lvl>
+    <w:lvl w:ilvl="3" w:tplc="0409000F" w:tentative="1">
+      <w:start w:val="1"/>
+      <w:numFmt w:val="decimal"/>
+      <w:lvlText w:val="%4."/>
+      <w:lvlJc w:val="left"/>
+      <w:pPr>
+        <w:ind w:left="2880" w:hanging="360"/>
+      </w:pPr>
+    </w:lvl>
+    <w:lvl w:ilvl="4" w:tplc="04090019" w:tentative="1">
+      <w:start w:val="1"/>
+      <w:numFmt w:val="lowerLetter"/>
+      <w:lvlText w:val="%5."/>
+      <w:lvlJc w:val="left"/>
+      <w:pPr>
+        <w:ind w:left="3600" w:hanging="360"/>
+      </w:pPr>
+    </w:lvl>
+    <w:lvl w:ilvl="5" w:tplc="0409001B" w:tentative="1">
+      <w:start w:val="1"/>
+      <w:numFmt w:val="lowerRoman"/>
+      <w:lvlText w:val="%6."/>
+      <w:lvlJc w:val="right"/>
+      <w:pPr>
+        <w:ind w:left="4320" w:hanging="180"/>
+      </w:pPr>
+    </w:lvl>
+    <w:lvl w:ilvl="6" w:tplc="0409000F" w:tentative="1">
+      <w:start w:val="1"/>
+      <w:numFmt w:val="decimal"/>
+      <w:lvlText w:val="%7."/>
+      <w:lvlJc w:val="left"/>
+      <w:pPr>
+        <w:ind w:left="5040" w:hanging="360"/>
+      </w:pPr>
+    </w:lvl>
+    <w:lvl w:ilvl="7" w:tplc="04090019" w:tentative="1">
+      <w:start w:val="1"/>
+      <w:numFmt w:val="lowerLetter"/>
+      <w:lvlText w:val="%8."/>
+      <w:lvlJc w:val="left"/>
+      <w:pPr>
+        <w:ind w:left="5760" w:hanging="360"/>
+      </w:pPr>
+    </w:lvl>
+    <w:lvl w:ilvl="8" w:tplc="0409001B" w:tentative="1">
+      <w:start w:val="1"/>
+      <w:numFmt w:val="lowerRoman"/>
+      <w:lvlText w:val="%9."/>
+      <w:lvlJc w:val="right"/>
+      <w:pPr>
+        <w:ind w:left="6480" w:hanging="180"/>
+      </w:pPr>
+    </w:lvl>
+  </w:abstractNum>
+  <w:abstractNum w:abstractNumId="10">
     <w:nsid w:val="70E01097"/>
     <w:multiLevelType w:val="hybridMultilevel"/>
     <w:tmpl w:val="2D36D298"/>
@@ -1521,7 +4339,7 @@
     <w:abstractNumId w:val="2"/>
   </w:num>
   <w:num w:numId="6">
-    <w:abstractNumId w:val="8"/>
+    <w:abstractNumId w:val="10"/>
   </w:num>
   <w:num w:numId="7">
     <w:abstractNumId w:val="3"/>
@@ -1531,6 +4349,12 @@
   </w:num>
   <w:num w:numId="9">
     <w:abstractNumId w:val="4"/>
+  </w:num>
+  <w:num w:numId="10">
+    <w:abstractNumId w:val="9"/>
+  </w:num>
+  <w:num w:numId="11">
+    <w:abstractNumId w:val="8"/>
   </w:num>
 </w:numbering>
 </file>

</xml_diff>